<commit_message>
Adding visualisation in report document for one task
</commit_message>
<xml_diff>
--- a/PTAI3.docx
+++ b/PTAI3.docx
@@ -4,6 +4,43 @@
   <w:body>
     <w:p>
       <w:pPr>
+        <w:pStyle w:val="Heading1"/>
+        <w:jc w:val="center"/>
+      </w:pPr>
+      <w:r>
+        <w:t>PTAI Assignment 3</w:t>
+      </w:r>
+    </w:p>
+    <w:p>
+      <w:pPr>
+        <w:spacing w:line="240" w:lineRule="auto"/>
+        <w:jc w:val="center"/>
+      </w:pPr>
+      <w:r>
+        <w:t xml:space="preserve">Students : Praneeth Jakkaraju, Tudor </w:t>
+      </w:r>
+      <w:proofErr w:type="spellStart"/>
+      <w:r>
+        <w:t>Chiribes</w:t>
+      </w:r>
+      <w:bookmarkStart w:id="0" w:name="_GoBack"/>
+      <w:bookmarkEnd w:id="0"/>
+      <w:proofErr w:type="spellEnd"/>
+      <w:r>
+        <w:t>, Laura Gonzalez</w:t>
+      </w:r>
+    </w:p>
+    <w:p>
+      <w:pPr>
+        <w:spacing w:line="240" w:lineRule="auto"/>
+        <w:jc w:val="center"/>
+      </w:pPr>
+      <w:r>
+        <w:t>Student Id’s : 19239985</w:t>
+      </w:r>
+    </w:p>
+    <w:p>
+      <w:pPr>
         <w:pStyle w:val="Heading4"/>
         <w:spacing w:line="276" w:lineRule="auto"/>
         <w:rPr>
@@ -11,22 +48,23 @@
           <w:iCs w:val="0"/>
         </w:rPr>
       </w:pPr>
-      <w:r>
+    </w:p>
+    <w:p>
+      <w:pPr>
+        <w:pStyle w:val="Heading4"/>
+        <w:spacing w:line="276" w:lineRule="auto"/>
         <w:rPr>
           <w:i w:val="0"/>
           <w:iCs w:val="0"/>
         </w:rPr>
-        <w:t xml:space="preserve">List of Tasks </w:t>
-      </w:r>
-      <w:proofErr w:type="gramStart"/>
+      </w:pPr>
       <w:r>
         <w:rPr>
           <w:i w:val="0"/>
           <w:iCs w:val="0"/>
         </w:rPr>
-        <w:t>attempted :</w:t>
-      </w:r>
-      <w:proofErr w:type="gramEnd"/>
+        <w:t>List of Tasks attempted :</w:t>
+      </w:r>
     </w:p>
     <w:p>
       <w:pPr>
@@ -107,24 +145,15 @@
           <w:i w:val="0"/>
           <w:iCs w:val="0"/>
         </w:rPr>
-        <w:t xml:space="preserve"> Link to </w:t>
-      </w:r>
-      <w:proofErr w:type="gramStart"/>
+        <w:t xml:space="preserve"> Link to Solution </w:t>
+      </w:r>
       <w:r>
         <w:rPr>
           <w:i w:val="0"/>
           <w:iCs w:val="0"/>
         </w:rPr>
-        <w:t xml:space="preserve">Solution </w:t>
-      </w:r>
-      <w:r>
-        <w:rPr>
-          <w:i w:val="0"/>
-          <w:iCs w:val="0"/>
-        </w:rPr>
         <w:t>:</w:t>
       </w:r>
-      <w:proofErr w:type="gramEnd"/>
     </w:p>
     <w:p>
       <w:pPr>
@@ -158,17 +187,8 @@
           <w:i w:val="0"/>
           <w:iCs w:val="0"/>
         </w:rPr>
-        <w:t xml:space="preserve">Task </w:t>
-      </w:r>
-      <w:proofErr w:type="gramStart"/>
-      <w:r>
-        <w:rPr>
-          <w:i w:val="0"/>
-          <w:iCs w:val="0"/>
-        </w:rPr>
-        <w:t>Description :</w:t>
-      </w:r>
-      <w:proofErr w:type="gramEnd"/>
+        <w:t>Task Description :</w:t>
+      </w:r>
     </w:p>
     <w:p>
       <w:pPr>
@@ -183,23 +203,72 @@
           <w:b/>
           <w:bCs/>
         </w:rPr>
-        <w:t xml:space="preserve">Task </w:t>
-      </w:r>
-      <w:proofErr w:type="gramStart"/>
-      <w:r>
+        <w:t xml:space="preserve">Task 9565186b.json : </w:t>
+      </w:r>
+    </w:p>
+    <w:p>
+      <w:pPr>
         <w:rPr>
           <w:b/>
           <w:bCs/>
         </w:rPr>
-        <w:t>9565186b.json :</w:t>
-      </w:r>
-      <w:proofErr w:type="gramEnd"/>
+      </w:pPr>
       <w:r>
         <w:rPr>
           <w:b/>
           <w:bCs/>
         </w:rPr>
-        <w:t xml:space="preserve"> </w:t>
+        <w:t>Pattern:</w:t>
+      </w:r>
+    </w:p>
+    <w:p>
+      <w:r>
+        <w:t>Th</w:t>
+      </w:r>
+      <w:r>
+        <w:t>e pattern in this task is to identify the cells which are colored same in n*n grid and get all maximum cells colored with a particular color. Consider these cells in the input grid and color all the other cells with grey which makes our output.</w:t>
+      </w:r>
+    </w:p>
+    <w:p>
+      <w:r>
+        <w:rPr>
+          <w:noProof/>
+        </w:rPr>
+        <w:drawing>
+          <wp:inline distT="0" distB="0" distL="0" distR="0" wp14:anchorId="6F85A127" wp14:editId="3B2A12F3">
+            <wp:extent cx="5419725" cy="4114800"/>
+            <wp:effectExtent l="0" t="0" r="9525" b="0"/>
+            <wp:docPr id="1" name="Picture 1"/>
+            <wp:cNvGraphicFramePr>
+              <a:graphicFrameLocks xmlns:a="http://schemas.openxmlformats.org/drawingml/2006/main" noChangeAspect="1"/>
+            </wp:cNvGraphicFramePr>
+            <a:graphic xmlns:a="http://schemas.openxmlformats.org/drawingml/2006/main">
+              <a:graphicData uri="http://schemas.openxmlformats.org/drawingml/2006/picture">
+                <pic:pic xmlns:pic="http://schemas.openxmlformats.org/drawingml/2006/picture">
+                  <pic:nvPicPr>
+                    <pic:cNvPr id="1" name=""/>
+                    <pic:cNvPicPr/>
+                  </pic:nvPicPr>
+                  <pic:blipFill>
+                    <a:blip r:embed="rId8"/>
+                    <a:stretch>
+                      <a:fillRect/>
+                    </a:stretch>
+                  </pic:blipFill>
+                  <pic:spPr>
+                    <a:xfrm>
+                      <a:off x="0" y="0"/>
+                      <a:ext cx="5419725" cy="4114800"/>
+                    </a:xfrm>
+                    <a:prstGeom prst="rect">
+                      <a:avLst/>
+                    </a:prstGeom>
+                  </pic:spPr>
+                </pic:pic>
+              </a:graphicData>
+            </a:graphic>
+          </wp:inline>
+        </w:drawing>
       </w:r>
     </w:p>
     <w:p>
@@ -214,23 +283,55 @@
           <w:b/>
           <w:bCs/>
         </w:rPr>
-        <w:t>Pattern:</w:t>
-      </w:r>
-    </w:p>
-    <w:p>
-      <w:r>
-        <w:t>Th</w:t>
-      </w:r>
-      <w:r>
-        <w:t xml:space="preserve">e pattern in this task is to identify the cells which are colored same in n*n grid and get all maximum cells colored with a </w:t>
-      </w:r>
-      <w:proofErr w:type="gramStart"/>
-      <w:r>
-        <w:t>particular color</w:t>
-      </w:r>
-      <w:proofErr w:type="gramEnd"/>
-      <w:r>
-        <w:t>. Consider these cells in the input grid and color all the other cells with grey which makes our output.</w:t>
+        <w:lastRenderedPageBreak/>
+        <w:t>Solution – Solve Method</w:t>
+      </w:r>
+    </w:p>
+    <w:p>
+      <w:r>
+        <w:t xml:space="preserve">Input is passed as python list of lists to the solve method. First step in solve method is to convert the input to </w:t>
+      </w:r>
+      <w:proofErr w:type="spellStart"/>
+      <w:r>
+        <w:t>numpy</w:t>
+      </w:r>
+      <w:proofErr w:type="spellEnd"/>
+      <w:r>
+        <w:t xml:space="preserve"> array. The coding part is made generic to work for any kind of input color code. To get all the color codes in input, </w:t>
+      </w:r>
+      <w:proofErr w:type="spellStart"/>
+      <w:r>
+        <w:t>numpy</w:t>
+      </w:r>
+      <w:proofErr w:type="spellEnd"/>
+      <w:r>
+        <w:t xml:space="preserve"> unique function is used which returns color code and count of cells which have that particular color. Then </w:t>
+      </w:r>
+      <w:r>
+        <w:t>I</w:t>
+      </w:r>
+      <w:r>
+        <w:t xml:space="preserve"> map it to a dictionary using zip function, and get a dictionary of color code and count of cells which have that color. Then </w:t>
+      </w:r>
+      <w:r>
+        <w:t>I</w:t>
+      </w:r>
+      <w:r>
+        <w:t xml:space="preserve"> get the max count which implies that the cells which have this color shouldn’t be altered and assign it to a variable. Then </w:t>
+      </w:r>
+      <w:r>
+        <w:t>I</w:t>
+      </w:r>
+      <w:r>
+        <w:t xml:space="preserve"> loop through the input array and compare each element of array with the unaltered code to make these cells unaltered and alter all the other cells with value 5(grey).</w:t>
+      </w:r>
+      <w:r>
+        <w:t xml:space="preserve"> At the end the function returns the input array with altered cells.</w:t>
+      </w:r>
+    </w:p>
+    <w:p>
+      <w:r>
+        <w:t xml:space="preserve">This solution works for all the inputs and outputs given in input file. </w:t>
       </w:r>
     </w:p>
     <w:p>
@@ -245,81 +346,25 @@
           <w:b/>
           <w:bCs/>
         </w:rPr>
-        <w:t>Solution – Solve Method</w:t>
-      </w:r>
-    </w:p>
-    <w:p>
-      <w:r>
-        <w:t xml:space="preserve">Input is passed as python list of lists to the solve method. First step in solve method is to convert the input to </w:t>
-      </w:r>
-      <w:proofErr w:type="spellStart"/>
-      <w:r>
-        <w:t>numpy</w:t>
-      </w:r>
-      <w:proofErr w:type="spellEnd"/>
-      <w:r>
-        <w:t xml:space="preserve"> array. The coding part is made generic to work for any kind of input color code. To get all the color codes in input, </w:t>
-      </w:r>
-      <w:proofErr w:type="spellStart"/>
-      <w:r>
-        <w:t>numpy</w:t>
-      </w:r>
-      <w:proofErr w:type="spellEnd"/>
-      <w:r>
-        <w:t xml:space="preserve"> unique function is used which returns color code and count of cells which have that </w:t>
-      </w:r>
-      <w:proofErr w:type="gramStart"/>
-      <w:r>
-        <w:t>particular color</w:t>
-      </w:r>
-      <w:proofErr w:type="gramEnd"/>
-      <w:r>
-        <w:t xml:space="preserve">. Then we map it to a dictionary using zip </w:t>
-      </w:r>
-      <w:proofErr w:type="gramStart"/>
-      <w:r>
-        <w:t>function, and</w:t>
-      </w:r>
-      <w:proofErr w:type="gramEnd"/>
-      <w:r>
-        <w:t xml:space="preserve"> get a dictionary of color code and count of cells which have that color. Then we get the max count which implies that the cells which have this color shouldn’t be altered and assign it to a variable. Then we loop through the input array and compare each element of array with the unaltered code to make these cells unaltered and alter all the other cells with value 5(grey).</w:t>
-      </w:r>
-      <w:r>
-        <w:t xml:space="preserve"> At the end the function returns the input array with altered cells.</w:t>
-      </w:r>
-    </w:p>
-    <w:p>
-      <w:r>
-        <w:t xml:space="preserve">This solution works for all the inputs and outputs given in input file. </w:t>
-      </w:r>
-      <w:bookmarkStart w:id="0" w:name="_GoBack"/>
-      <w:bookmarkEnd w:id="0"/>
-    </w:p>
-    <w:p>
-      <w:pPr>
+        <w:t>Python Libraries</w:t>
+      </w:r>
+      <w:r>
         <w:rPr>
           <w:b/>
           <w:bCs/>
         </w:rPr>
-      </w:pPr>
-      <w:r>
-        <w:rPr>
-          <w:b/>
-          <w:bCs/>
-        </w:rPr>
-        <w:t>Python Libraries</w:t>
-      </w:r>
-      <w:r>
-        <w:rPr>
-          <w:b/>
-          <w:bCs/>
-        </w:rPr>
         <w:t xml:space="preserve">: </w:t>
       </w:r>
     </w:p>
     <w:p>
       <w:r>
-        <w:t xml:space="preserve">As part of this solution, we have used </w:t>
+        <w:t xml:space="preserve">As part of this solution, </w:t>
+      </w:r>
+      <w:r>
+        <w:t>I</w:t>
+      </w:r>
+      <w:r>
+        <w:t xml:space="preserve"> have used </w:t>
       </w:r>
       <w:proofErr w:type="spellStart"/>
       <w:r>
@@ -327,15 +372,15 @@
       </w:r>
       <w:proofErr w:type="spellEnd"/>
       <w:r>
-        <w:t xml:space="preserve"> package. Which is also mentioned in requirements.txt as this package </w:t>
-      </w:r>
-      <w:proofErr w:type="gramStart"/>
-      <w:r>
-        <w:t>has to</w:t>
-      </w:r>
-      <w:proofErr w:type="gramEnd"/>
-      <w:r>
-        <w:t xml:space="preserve"> be installed before running the solution. </w:t>
+        <w:t xml:space="preserve"> package. Which is also mentioned in requirements.txt as this package has to be installed before running the solution. </w:t>
+      </w:r>
+      <w:proofErr w:type="spellStart"/>
+      <w:r>
+        <w:t>Numpy</w:t>
+      </w:r>
+      <w:proofErr w:type="spellEnd"/>
+      <w:r>
+        <w:t xml:space="preserve"> is used to get the unique values from array, here we get unique colors in the grid with count of cells.</w:t>
       </w:r>
     </w:p>
     <w:p/>
@@ -382,7 +427,6 @@
     <w:p/>
     <w:p/>
     <w:sectPr>
-      <w:headerReference w:type="default" r:id="rId8"/>
       <w:pgSz w:w="12240" w:h="15840"/>
       <w:pgMar w:top="1062" w:right="1440" w:bottom="1440" w:left="1440" w:header="708" w:footer="708" w:gutter="0"/>
       <w:cols w:space="708"/>
@@ -440,69 +484,6 @@
     </w:p>
   </w:footnote>
 </w:footnotes>
-</file>
-
-<file path=word/header1.xml><?xml version="1.0" encoding="utf-8"?>
-<w:hdr xmlns:wpc="http://schemas.microsoft.com/office/word/2010/wordprocessingCanvas" xmlns:cx="http://schemas.microsoft.com/office/drawing/2014/chartex" xmlns:cx1="http://schemas.microsoft.com/office/drawing/2015/9/8/chartex" xmlns:cx2="http://schemas.microsoft.com/office/drawing/2015/10/21/chartex" xmlns:cx3="http://schemas.microsoft.com/office/drawing/2016/5/9/chartex" xmlns:cx4="http://schemas.microsoft.com/office/drawing/2016/5/10/chartex" xmlns:cx5="http://schemas.microsoft.com/office/drawing/2016/5/11/chartex" xmlns:cx6="http://schemas.microsoft.com/office/drawing/2016/5/12/chartex" xmlns:cx7="http://schemas.microsoft.com/office/drawing/2016/5/13/chartex" xmlns:cx8="http://schemas.microsoft.com/office/drawing/2016/5/14/chartex" xmlns:mc="http://schemas.openxmlformats.org/markup-compatibility/2006" xmlns:aink="http://schemas.microsoft.com/office/drawing/2016/ink" xmlns:am3d="http://schemas.microsoft.com/office/drawing/2017/model3d" xmlns:o="urn:schemas-microsoft-com:office:office" xmlns:r="http://schemas.openxmlformats.org/officeDocument/2006/relationships" xmlns:m="http://schemas.openxmlformats.org/officeDocument/2006/math" xmlns:v="urn:schemas-microsoft-com:vml" xmlns:wp14="http://schemas.microsoft.com/office/word/2010/wordprocessingDrawing" xmlns:wp="http://schemas.openxmlformats.org/drawingml/2006/wordprocessingDrawing" xmlns:w10="urn:schemas-microsoft-com:office:word" xmlns:w="http://schemas.openxmlformats.org/wordprocessingml/2006/main" xmlns:w14="http://schemas.microsoft.com/office/word/2010/wordml" xmlns:w15="http://schemas.microsoft.com/office/word/2012/wordml" xmlns:w16cid="http://schemas.microsoft.com/office/word/2016/wordml/cid" xmlns:w16se="http://schemas.microsoft.com/office/word/2015/wordml/symex" xmlns:wpg="http://schemas.microsoft.com/office/word/2010/wordprocessingGroup" xmlns:wpi="http://schemas.microsoft.com/office/word/2010/wordprocessingInk" xmlns:wne="http://schemas.microsoft.com/office/word/2006/wordml" xmlns:wps="http://schemas.microsoft.com/office/word/2010/wordprocessingShape" mc:Ignorable="w14 w15 w16se w16cid wp14">
-  <w:p>
-    <w:pPr>
-      <w:jc w:val="center"/>
-    </w:pPr>
-    <w:r>
-      <w:t>PTAI Assignment 3</w:t>
-    </w:r>
-  </w:p>
-  <w:p>
-    <w:pPr>
-      <w:jc w:val="center"/>
-    </w:pPr>
-    <w:r>
-      <w:t xml:space="preserve">Student </w:t>
-    </w:r>
-    <w:proofErr w:type="gramStart"/>
-    <w:r>
-      <w:t>Names :</w:t>
-    </w:r>
-    <w:proofErr w:type="gramEnd"/>
-    <w:r>
-      <w:t xml:space="preserve"> Praneeth Jakkaraju, Tudor </w:t>
-    </w:r>
-    <w:proofErr w:type="spellStart"/>
-    <w:r>
-      <w:t>Chiribes</w:t>
-    </w:r>
-    <w:proofErr w:type="spellEnd"/>
-    <w:r>
-      <w:t>, Laura Gonzalez</w:t>
-    </w:r>
-  </w:p>
-  <w:p>
-    <w:pPr>
-      <w:jc w:val="center"/>
-    </w:pPr>
-    <w:r>
-      <w:t xml:space="preserve">Student </w:t>
-    </w:r>
-    <w:proofErr w:type="gramStart"/>
-    <w:r>
-      <w:t>Id’s :</w:t>
-    </w:r>
-    <w:proofErr w:type="gramEnd"/>
-    <w:r>
-      <w:t xml:space="preserve"> 192339985,</w:t>
-    </w:r>
-  </w:p>
-  <w:p>
-    <w:pPr>
-      <w:pStyle w:val="Header"/>
-    </w:pPr>
-  </w:p>
-  <w:p>
-    <w:pPr>
-      <w:pStyle w:val="Header"/>
-    </w:pPr>
-  </w:p>
-</w:hdr>
 </file>
 
 <file path=word/numbering.xml><?xml version="1.0" encoding="utf-8"?>
@@ -995,6 +976,7 @@
     <w:lsdException w:name="HTML Sample" w:semiHidden="1" w:unhideWhenUsed="1"/>
     <w:lsdException w:name="HTML Typewriter" w:semiHidden="1" w:unhideWhenUsed="1"/>
     <w:lsdException w:name="HTML Variable" w:semiHidden="1" w:unhideWhenUsed="1"/>
+    <w:lsdException w:name="Normal Table" w:semiHidden="1" w:unhideWhenUsed="1"/>
     <w:lsdException w:name="annotation subject" w:semiHidden="1" w:unhideWhenUsed="1"/>
     <w:lsdException w:name="No List" w:semiHidden="1" w:unhideWhenUsed="1"/>
     <w:lsdException w:name="Outline List 1" w:semiHidden="1" w:unhideWhenUsed="1"/>
@@ -1040,9 +1022,11 @@
     <w:lsdException w:name="Table Subtle 1" w:semiHidden="1" w:unhideWhenUsed="1"/>
     <w:lsdException w:name="Table Subtle 2" w:semiHidden="1" w:unhideWhenUsed="1"/>
     <w:lsdException w:name="Table Web 1" w:semiHidden="1" w:unhideWhenUsed="1"/>
+    <w:lsdException w:name="Table Web 2" w:semiHidden="1" w:unhideWhenUsed="1"/>
     <w:lsdException w:name="Table Web 3" w:semiHidden="1" w:unhideWhenUsed="1"/>
     <w:lsdException w:name="Balloon Text" w:semiHidden="1" w:unhideWhenUsed="1"/>
     <w:lsdException w:name="Table Grid" w:uiPriority="39"/>
+    <w:lsdException w:name="Table Theme" w:semiHidden="1" w:unhideWhenUsed="1"/>
     <w:lsdException w:name="Placeholder Text" w:semiHidden="1"/>
     <w:lsdException w:name="No Spacing" w:uiPriority="1" w:qFormat="1"/>
     <w:lsdException w:name="Light Shading" w:uiPriority="60"/>
@@ -1269,6 +1253,27 @@
     <w:name w:val="Normal"/>
     <w:qFormat/>
   </w:style>
+  <w:style w:type="paragraph" w:styleId="Heading1">
+    <w:name w:val="heading 1"/>
+    <w:basedOn w:val="Normal"/>
+    <w:next w:val="Normal"/>
+    <w:link w:val="Heading1Char"/>
+    <w:uiPriority w:val="9"/>
+    <w:qFormat/>
+    <w:rsid w:val="00FE4E14"/>
+    <w:pPr>
+      <w:keepNext/>
+      <w:keepLines/>
+      <w:spacing w:before="240" w:after="0"/>
+      <w:outlineLvl w:val="0"/>
+    </w:pPr>
+    <w:rPr>
+      <w:rFonts w:asciiTheme="majorHAnsi" w:eastAsiaTheme="majorEastAsia" w:hAnsiTheme="majorHAnsi" w:cstheme="majorBidi"/>
+      <w:color w:val="2F5496" w:themeColor="accent1" w:themeShade="BF"/>
+      <w:sz w:val="32"/>
+      <w:szCs w:val="32"/>
+    </w:rPr>
+  </w:style>
   <w:style w:type="paragraph" w:styleId="Heading2">
     <w:name w:val="heading 2"/>
     <w:basedOn w:val="Normal"/>
@@ -1550,6 +1555,19 @@
       <w:rFonts w:eastAsiaTheme="minorEastAsia"/>
       <w:color w:val="5A5A5A" w:themeColor="text1" w:themeTint="A5"/>
       <w:spacing w:val="15"/>
+    </w:rPr>
+  </w:style>
+  <w:style w:type="character" w:customStyle="1" w:styleId="Heading1Char">
+    <w:name w:val="Heading 1 Char"/>
+    <w:basedOn w:val="DefaultParagraphFont"/>
+    <w:link w:val="Heading1"/>
+    <w:uiPriority w:val="9"/>
+    <w:rsid w:val="00FE4E14"/>
+    <w:rPr>
+      <w:rFonts w:asciiTheme="majorHAnsi" w:eastAsiaTheme="majorEastAsia" w:hAnsiTheme="majorHAnsi" w:cstheme="majorBidi"/>
+      <w:color w:val="2F5496" w:themeColor="accent1" w:themeShade="BF"/>
+      <w:sz w:val="32"/>
+      <w:szCs w:val="32"/>
     </w:rPr>
   </w:style>
 </w:styles>

</xml_diff>

<commit_message>
adding report for the task
</commit_message>
<xml_diff>
--- a/PTAI3.docx
+++ b/PTAI3.docx
@@ -1,6 +1,6 @@
 
 <file path=word/document.xml><?xml version="1.0" encoding="utf-8"?>
-<w:document xmlns:wpc="http://schemas.microsoft.com/office/word/2010/wordprocessingCanvas" xmlns:cx="http://schemas.microsoft.com/office/drawing/2014/chartex" xmlns:cx1="http://schemas.microsoft.com/office/drawing/2015/9/8/chartex" xmlns:cx2="http://schemas.microsoft.com/office/drawing/2015/10/21/chartex" xmlns:cx3="http://schemas.microsoft.com/office/drawing/2016/5/9/chartex" xmlns:cx4="http://schemas.microsoft.com/office/drawing/2016/5/10/chartex" xmlns:cx5="http://schemas.microsoft.com/office/drawing/2016/5/11/chartex" xmlns:cx6="http://schemas.microsoft.com/office/drawing/2016/5/12/chartex" xmlns:cx7="http://schemas.microsoft.com/office/drawing/2016/5/13/chartex" xmlns:cx8="http://schemas.microsoft.com/office/drawing/2016/5/14/chartex" xmlns:mc="http://schemas.openxmlformats.org/markup-compatibility/2006" xmlns:aink="http://schemas.microsoft.com/office/drawing/2016/ink" xmlns:am3d="http://schemas.microsoft.com/office/drawing/2017/model3d" xmlns:o="urn:schemas-microsoft-com:office:office" xmlns:r="http://schemas.openxmlformats.org/officeDocument/2006/relationships" xmlns:m="http://schemas.openxmlformats.org/officeDocument/2006/math" xmlns:v="urn:schemas-microsoft-com:vml" xmlns:wp14="http://schemas.microsoft.com/office/word/2010/wordprocessingDrawing" xmlns:wp="http://schemas.openxmlformats.org/drawingml/2006/wordprocessingDrawing" xmlns:w10="urn:schemas-microsoft-com:office:word" xmlns:w="http://schemas.openxmlformats.org/wordprocessingml/2006/main" xmlns:w14="http://schemas.microsoft.com/office/word/2010/wordml" xmlns:w15="http://schemas.microsoft.com/office/word/2012/wordml" xmlns:w16cid="http://schemas.microsoft.com/office/word/2016/wordml/cid" xmlns:w16se="http://schemas.microsoft.com/office/word/2015/wordml/symex" xmlns:wpg="http://schemas.microsoft.com/office/word/2010/wordprocessingGroup" xmlns:wpi="http://schemas.microsoft.com/office/word/2010/wordprocessingInk" xmlns:wne="http://schemas.microsoft.com/office/word/2006/wordml" xmlns:wps="http://schemas.microsoft.com/office/word/2010/wordprocessingShape" mc:Ignorable="w14 w15 w16se w16cid wp14">
+<w:document xmlns:ve="http://schemas.openxmlformats.org/markup-compatibility/2006" xmlns:o="urn:schemas-microsoft-com:office:office" xmlns:r="http://schemas.openxmlformats.org/officeDocument/2006/relationships" xmlns:m="http://schemas.openxmlformats.org/officeDocument/2006/math" xmlns:v="urn:schemas-microsoft-com:vml" xmlns:wp="http://schemas.openxmlformats.org/drawingml/2006/wordprocessingDrawing" xmlns:w10="urn:schemas-microsoft-com:office:word" xmlns:w="http://schemas.openxmlformats.org/wordprocessingml/2006/main" xmlns:wne="http://schemas.microsoft.com/office/word/2006/wordml">
   <w:body>
     <w:p>
       <w:pPr>
@@ -16,8 +16,29 @@
         <w:spacing w:line="240" w:lineRule="auto"/>
         <w:jc w:val="center"/>
       </w:pPr>
-      <w:r>
-        <w:t xml:space="preserve">Students : Praneeth Jakkaraju, Tudor </w:t>
+      <w:proofErr w:type="gramStart"/>
+      <w:r>
+        <w:t>Students :</w:t>
+      </w:r>
+      <w:proofErr w:type="gramEnd"/>
+      <w:r>
+        <w:t xml:space="preserve"> </w:t>
+      </w:r>
+      <w:proofErr w:type="spellStart"/>
+      <w:r>
+        <w:t>Praneeth</w:t>
+      </w:r>
+      <w:proofErr w:type="spellEnd"/>
+      <w:r>
+        <w:t xml:space="preserve"> </w:t>
+      </w:r>
+      <w:proofErr w:type="spellStart"/>
+      <w:r>
+        <w:t>Jakkaraju</w:t>
+      </w:r>
+      <w:proofErr w:type="spellEnd"/>
+      <w:r>
+        <w:t xml:space="preserve">, Tudor </w:t>
       </w:r>
       <w:proofErr w:type="spellStart"/>
       <w:r>
@@ -36,7 +57,15 @@
         <w:jc w:val="center"/>
       </w:pPr>
       <w:r>
-        <w:t>Student Id’s : 19239985</w:t>
+        <w:t xml:space="preserve">Student </w:t>
+      </w:r>
+      <w:proofErr w:type="gramStart"/>
+      <w:r>
+        <w:t>Id’s :</w:t>
+      </w:r>
+      <w:proofErr w:type="gramEnd"/>
+      <w:r>
+        <w:t xml:space="preserve"> 19239985, 19240029 </w:t>
       </w:r>
     </w:p>
     <w:p>
@@ -63,8 +92,17 @@
           <w:i w:val="0"/>
           <w:iCs w:val="0"/>
         </w:rPr>
-        <w:t>List of Tasks attempted :</w:t>
-      </w:r>
+        <w:t xml:space="preserve">List of Tasks </w:t>
+      </w:r>
+      <w:proofErr w:type="gramStart"/>
+      <w:r>
+        <w:rPr>
+          <w:i w:val="0"/>
+          <w:iCs w:val="0"/>
+        </w:rPr>
+        <w:t>attempted :</w:t>
+      </w:r>
+      <w:proofErr w:type="gramEnd"/>
     </w:p>
     <w:p>
       <w:pPr>
@@ -145,15 +183,24 @@
           <w:i w:val="0"/>
           <w:iCs w:val="0"/>
         </w:rPr>
-        <w:t xml:space="preserve"> Link to Solution </w:t>
-      </w:r>
+        <w:t xml:space="preserve"> Link to </w:t>
+      </w:r>
+      <w:proofErr w:type="gramStart"/>
       <w:r>
         <w:rPr>
           <w:i w:val="0"/>
           <w:iCs w:val="0"/>
         </w:rPr>
+        <w:t xml:space="preserve">Solution </w:t>
+      </w:r>
+      <w:r>
+        <w:rPr>
+          <w:i w:val="0"/>
+          <w:iCs w:val="0"/>
+        </w:rPr>
         <w:t>:</w:t>
       </w:r>
+      <w:proofErr w:type="gramEnd"/>
     </w:p>
     <w:p>
       <w:pPr>
@@ -187,8 +234,17 @@
           <w:i w:val="0"/>
           <w:iCs w:val="0"/>
         </w:rPr>
-        <w:t>Task Description :</w:t>
-      </w:r>
+        <w:t xml:space="preserve">Task </w:t>
+      </w:r>
+      <w:proofErr w:type="gramStart"/>
+      <w:r>
+        <w:rPr>
+          <w:i w:val="0"/>
+          <w:iCs w:val="0"/>
+        </w:rPr>
+        <w:t>Description :</w:t>
+      </w:r>
+      <w:proofErr w:type="gramEnd"/>
     </w:p>
     <w:p>
       <w:pPr>
@@ -203,7 +259,23 @@
           <w:b/>
           <w:bCs/>
         </w:rPr>
-        <w:t xml:space="preserve">Task 9565186b.json : </w:t>
+        <w:t xml:space="preserve">Task </w:t>
+      </w:r>
+      <w:proofErr w:type="gramStart"/>
+      <w:r>
+        <w:rPr>
+          <w:b/>
+          <w:bCs/>
+        </w:rPr>
+        <w:t>9565186b.json :</w:t>
+      </w:r>
+      <w:proofErr w:type="gramEnd"/>
+      <w:r>
+        <w:rPr>
+          <w:b/>
+          <w:bCs/>
+        </w:rPr>
+        <w:t xml:space="preserve"> </w:t>
       </w:r>
     </w:p>
     <w:p>
@@ -223,22 +295,20 @@
     </w:p>
     <w:p>
       <w:r>
-        <w:t>Th</w:t>
-      </w:r>
-      <w:r>
-        <w:t>e pattern in this task is to identify the cells which are colored same in n*n grid and get all maximum cells colored with a particular color. Consider these cells in the input grid and color all the other cells with grey which makes our output.</w:t>
+        <w:t>The pattern in this task is to identify the cells which are colored same in n*n grid and get all maximum cells colored with a particular color. Consider these cells in the input grid and color all the other cells with grey which makes our output.</w:t>
       </w:r>
     </w:p>
     <w:p>
       <w:r>
         <w:rPr>
           <w:noProof/>
+          <w:lang w:val="en-GB" w:eastAsia="en-GB"/>
         </w:rPr>
         <w:drawing>
-          <wp:inline distT="0" distB="0" distL="0" distR="0" wp14:anchorId="6F85A127" wp14:editId="3B2A12F3">
+          <wp:inline distT="0" distB="0" distL="0" distR="0">
             <wp:extent cx="5419725" cy="4114800"/>
             <wp:effectExtent l="0" t="0" r="9525" b="0"/>
-            <wp:docPr id="1" name="Picture 1"/>
+            <wp:docPr id="4" name="Picture 1"/>
             <wp:cNvGraphicFramePr>
               <a:graphicFrameLocks xmlns:a="http://schemas.openxmlformats.org/drawingml/2006/main" noChangeAspect="1"/>
             </wp:cNvGraphicFramePr>
@@ -250,7 +320,7 @@
                     <pic:cNvPicPr/>
                   </pic:nvPicPr>
                   <pic:blipFill>
-                    <a:blip r:embed="rId8"/>
+                    <a:blip r:embed="rId8" cstate="print"/>
                     <a:stretch>
                       <a:fillRect/>
                     </a:stretch>
@@ -305,28 +375,7 @@
       </w:r>
       <w:proofErr w:type="spellEnd"/>
       <w:r>
-        <w:t xml:space="preserve"> unique function is used which returns color code and count of cells which have that particular color. Then </w:t>
-      </w:r>
-      <w:r>
-        <w:t>I</w:t>
-      </w:r>
-      <w:r>
-        <w:t xml:space="preserve"> map it to a dictionary using zip function, and get a dictionary of color code and count of cells which have that color. Then </w:t>
-      </w:r>
-      <w:r>
-        <w:t>I</w:t>
-      </w:r>
-      <w:r>
-        <w:t xml:space="preserve"> get the max count which implies that the cells which have this color shouldn’t be altered and assign it to a variable. Then </w:t>
-      </w:r>
-      <w:r>
-        <w:t>I</w:t>
-      </w:r>
-      <w:r>
-        <w:t xml:space="preserve"> loop through the input array and compare each element of array with the unaltered code to make these cells unaltered and alter all the other cells with value 5(grey).</w:t>
-      </w:r>
-      <w:r>
-        <w:t xml:space="preserve"> At the end the function returns the input array with altered cells.</w:t>
+        <w:t xml:space="preserve"> unique function is used which returns color code and count of cells which have that particular color. Then I map it to a dictionary using zip function, and get a dictionary of color code and count of cells which have that color. Then I get the max count which implies that the cells which have this color shouldn’t be altered and assign it to a variable. Then I loop through the input array and compare each element of array with the unaltered code to make these cells unaltered and alter all the other cells with value 5(grey). At the end the function returns the input array with altered cells.</w:t>
       </w:r>
     </w:p>
     <w:p>
@@ -358,13 +407,7 @@
     </w:p>
     <w:p>
       <w:r>
-        <w:t xml:space="preserve">As part of this solution, </w:t>
-      </w:r>
-      <w:r>
-        <w:t>I</w:t>
-      </w:r>
-      <w:r>
-        <w:t xml:space="preserve"> have used </w:t>
+        <w:t xml:space="preserve">As part of this solution, I have used </w:t>
       </w:r>
       <w:proofErr w:type="spellStart"/>
       <w:r>
@@ -372,7 +415,15 @@
       </w:r>
       <w:proofErr w:type="spellEnd"/>
       <w:r>
-        <w:t xml:space="preserve"> package. Which is also mentioned in requirements.txt as this package has to be installed before running the solution. </w:t>
+        <w:t xml:space="preserve"> package. </w:t>
+      </w:r>
+      <w:proofErr w:type="gramStart"/>
+      <w:r>
+        <w:t>Which is also mentioned in requirements.txt as this package has to be installed before running the solution.</w:t>
+      </w:r>
+      <w:proofErr w:type="gramEnd"/>
+      <w:r>
+        <w:t xml:space="preserve"> </w:t>
       </w:r>
       <w:proofErr w:type="spellStart"/>
       <w:r>
@@ -380,49 +431,228 @@
       </w:r>
       <w:proofErr w:type="spellEnd"/>
       <w:r>
-        <w:t xml:space="preserve"> is used to get the unique values from array, here we get unique colors in the grid with count of cells.</w:t>
-      </w:r>
-    </w:p>
-    <w:p/>
-    <w:p>
-      <w:r>
-        <w:t xml:space="preserve">   </w:t>
-      </w:r>
-      <w:r>
-        <w:tab/>
-      </w:r>
-      <w:r>
-        <w:tab/>
-      </w:r>
-      <w:r>
-        <w:tab/>
-      </w:r>
-    </w:p>
-    <w:p>
-      <w:pPr>
-        <w:pStyle w:val="ListParagraph"/>
-        <w:ind w:left="1080"/>
+        <w:t xml:space="preserve"> is used to get the unique values from </w:t>
+      </w:r>
+      <w:proofErr w:type="gramStart"/>
+      <w:r>
+        <w:t>array,</w:t>
+      </w:r>
+      <w:proofErr w:type="gramEnd"/>
+      <w:r>
+        <w:t xml:space="preserve"> here we get unique colors in the grid with count of cells.</w:t>
+      </w:r>
+    </w:p>
+    <w:p>
+      <w:pPr>
+        <w:pStyle w:val="Heading4"/>
+        <w:spacing w:line="360" w:lineRule="auto"/>
+        <w:rPr>
+          <w:i w:val="0"/>
+          <w:iCs w:val="0"/>
+        </w:rPr>
+      </w:pPr>
+      <w:r>
+        <w:rPr>
+          <w:i w:val="0"/>
+          <w:iCs w:val="0"/>
+        </w:rPr>
+        <w:t xml:space="preserve">Task </w:t>
+      </w:r>
+      <w:proofErr w:type="gramStart"/>
+      <w:r>
+        <w:rPr>
+          <w:i w:val="0"/>
+          <w:iCs w:val="0"/>
+        </w:rPr>
+        <w:t>Description :</w:t>
+      </w:r>
+      <w:proofErr w:type="gramEnd"/>
+    </w:p>
+    <w:p>
+      <w:pPr>
+        <w:spacing w:line="276" w:lineRule="auto"/>
+        <w:rPr>
+          <w:b/>
+        </w:rPr>
+      </w:pPr>
+      <w:r>
+        <w:rPr>
+          <w:b/>
+          <w:bCs/>
+        </w:rPr>
+        <w:t xml:space="preserve">Task </w:t>
+      </w:r>
+      <w:r>
         <w:rPr>
           <w:rFonts w:ascii="Arial" w:hAnsi="Arial" w:cs="Arial"/>
+          <w:b/>
           <w:color w:val="000000"/>
           <w:sz w:val="20"/>
           <w:szCs w:val="20"/>
           <w:shd w:val="clear" w:color="auto" w:fill="FFFFFF"/>
         </w:rPr>
-      </w:pPr>
-    </w:p>
-    <w:p>
-      <w:pPr>
-        <w:pStyle w:val="ListParagraph"/>
-        <w:ind w:left="1080"/>
-        <w:rPr>
-          <w:rFonts w:ascii="Arial" w:hAnsi="Arial" w:cs="Arial"/>
-          <w:color w:val="000000"/>
-          <w:sz w:val="20"/>
-          <w:szCs w:val="20"/>
-          <w:shd w:val="clear" w:color="auto" w:fill="FFFFFF"/>
-        </w:rPr>
-      </w:pPr>
+        <w:t>ea786f4a.json</w:t>
+      </w:r>
+      <w:r>
+        <w:rPr>
+          <w:b/>
+          <w:bCs/>
+        </w:rPr>
+        <w:t xml:space="preserve">: </w:t>
+      </w:r>
+    </w:p>
+    <w:p>
+      <w:pPr>
+        <w:rPr>
+          <w:b/>
+          <w:bCs/>
+        </w:rPr>
+      </w:pPr>
+      <w:r>
+        <w:rPr>
+          <w:b/>
+          <w:bCs/>
+        </w:rPr>
+        <w:t>Pattern:</w:t>
+      </w:r>
+    </w:p>
+    <w:p>
+      <w:r>
+        <w:t xml:space="preserve">The pattern in this task is to identify the color in the center of the input grid and fill both of the diagonals with the same color and leave all of other cells as it is.  </w:t>
+      </w:r>
+    </w:p>
+    <w:p>
+      <w:pPr>
+        <w:rPr>
+          <w:b/>
+          <w:bCs/>
+        </w:rPr>
+      </w:pPr>
+      <w:r>
+        <w:rPr>
+          <w:b/>
+          <w:bCs/>
+        </w:rPr>
+        <w:t>Solution – Solve Method</w:t>
+      </w:r>
+    </w:p>
+    <w:p>
+      <w:r>
+        <w:t xml:space="preserve">Input is passed as python list of lists to the solve method. First step in solve method is to convert the input to </w:t>
+      </w:r>
+      <w:proofErr w:type="spellStart"/>
+      <w:r>
+        <w:t>numpy</w:t>
+      </w:r>
+      <w:proofErr w:type="spellEnd"/>
+      <w:r>
+        <w:t xml:space="preserve"> array. From this array we get the color of the center cell in the diagonal.  And then we fill the diagonals with the selected color using </w:t>
+      </w:r>
+      <w:proofErr w:type="spellStart"/>
+      <w:r>
+        <w:t>numpy</w:t>
+      </w:r>
+      <w:proofErr w:type="spellEnd"/>
+      <w:r>
+        <w:t xml:space="preserve"> diagonal method. </w:t>
+      </w:r>
+    </w:p>
+    <w:p>
+      <w:r>
+        <w:t xml:space="preserve">This solution works for all the inputs and outputs given in input file. </w:t>
+      </w:r>
+    </w:p>
+    <w:p>
+      <w:pPr>
+        <w:rPr>
+          <w:b/>
+          <w:bCs/>
+        </w:rPr>
+      </w:pPr>
+      <w:r>
+        <w:rPr>
+          <w:b/>
+          <w:bCs/>
+        </w:rPr>
+        <w:t>Python Libraries</w:t>
+      </w:r>
+      <w:r>
+        <w:rPr>
+          <w:b/>
+          <w:bCs/>
+        </w:rPr>
+        <w:t xml:space="preserve">: </w:t>
+      </w:r>
+    </w:p>
+    <w:p>
+      <w:r>
+        <w:t xml:space="preserve">As part of this solution, </w:t>
+      </w:r>
+      <w:proofErr w:type="spellStart"/>
+      <w:r>
+        <w:t>numpy</w:t>
+      </w:r>
+      <w:proofErr w:type="spellEnd"/>
+      <w:r>
+        <w:t xml:space="preserve"> is used to fill the diagonals of the matrix with the selected color code.</w:t>
+      </w:r>
+    </w:p>
+    <w:p>
+      <w:pPr>
+        <w:jc w:val="center"/>
+      </w:pPr>
+      <w:r>
+        <w:rPr>
+          <w:noProof/>
+          <w:lang w:val="en-GB" w:eastAsia="en-GB"/>
+        </w:rPr>
+        <w:lastRenderedPageBreak/>
+        <w:drawing>
+          <wp:inline distT="0" distB="0" distL="0" distR="0">
+            <wp:extent cx="4514360" cy="4205734"/>
+            <wp:effectExtent l="19050" t="0" r="490" b="0"/>
+            <wp:docPr id="5" name="Picture 1"/>
+            <wp:cNvGraphicFramePr>
+              <a:graphicFrameLocks xmlns:a="http://schemas.openxmlformats.org/drawingml/2006/main" noChangeAspect="1"/>
+            </wp:cNvGraphicFramePr>
+            <a:graphic xmlns:a="http://schemas.openxmlformats.org/drawingml/2006/main">
+              <a:graphicData uri="http://schemas.openxmlformats.org/drawingml/2006/picture">
+                <pic:pic xmlns:pic="http://schemas.openxmlformats.org/drawingml/2006/picture">
+                  <pic:nvPicPr>
+                    <pic:cNvPr id="0" name="Picture 1"/>
+                    <pic:cNvPicPr>
+                      <a:picLocks noChangeAspect="1" noChangeArrowheads="1"/>
+                    </pic:cNvPicPr>
+                  </pic:nvPicPr>
+                  <pic:blipFill>
+                    <a:blip r:embed="rId9" cstate="print"/>
+                    <a:srcRect/>
+                    <a:stretch>
+                      <a:fillRect/>
+                    </a:stretch>
+                  </pic:blipFill>
+                  <pic:spPr bwMode="auto">
+                    <a:xfrm>
+                      <a:off x="0" y="0"/>
+                      <a:ext cx="4515082" cy="4206407"/>
+                    </a:xfrm>
+                    <a:prstGeom prst="rect">
+                      <a:avLst/>
+                    </a:prstGeom>
+                    <a:noFill/>
+                    <a:ln w="9525">
+                      <a:noFill/>
+                      <a:miter lim="800000"/>
+                      <a:headEnd/>
+                      <a:tailEnd/>
+                    </a:ln>
+                  </pic:spPr>
+                </pic:pic>
+              </a:graphicData>
+            </a:graphic>
+          </wp:inline>
+        </w:drawing>
+      </w:r>
     </w:p>
     <w:p/>
     <w:p/>
@@ -437,7 +667,7 @@
 </file>
 
 <file path=word/endnotes.xml><?xml version="1.0" encoding="utf-8"?>
-<w:endnotes xmlns:wpc="http://schemas.microsoft.com/office/word/2010/wordprocessingCanvas" xmlns:cx="http://schemas.microsoft.com/office/drawing/2014/chartex" xmlns:cx1="http://schemas.microsoft.com/office/drawing/2015/9/8/chartex" xmlns:cx2="http://schemas.microsoft.com/office/drawing/2015/10/21/chartex" xmlns:cx3="http://schemas.microsoft.com/office/drawing/2016/5/9/chartex" xmlns:cx4="http://schemas.microsoft.com/office/drawing/2016/5/10/chartex" xmlns:cx5="http://schemas.microsoft.com/office/drawing/2016/5/11/chartex" xmlns:cx6="http://schemas.microsoft.com/office/drawing/2016/5/12/chartex" xmlns:cx7="http://schemas.microsoft.com/office/drawing/2016/5/13/chartex" xmlns:cx8="http://schemas.microsoft.com/office/drawing/2016/5/14/chartex" xmlns:mc="http://schemas.openxmlformats.org/markup-compatibility/2006" xmlns:aink="http://schemas.microsoft.com/office/drawing/2016/ink" xmlns:am3d="http://schemas.microsoft.com/office/drawing/2017/model3d" xmlns:o="urn:schemas-microsoft-com:office:office" xmlns:r="http://schemas.openxmlformats.org/officeDocument/2006/relationships" xmlns:m="http://schemas.openxmlformats.org/officeDocument/2006/math" xmlns:v="urn:schemas-microsoft-com:vml" xmlns:wp14="http://schemas.microsoft.com/office/word/2010/wordprocessingDrawing" xmlns:wp="http://schemas.openxmlformats.org/drawingml/2006/wordprocessingDrawing" xmlns:w10="urn:schemas-microsoft-com:office:word" xmlns:w="http://schemas.openxmlformats.org/wordprocessingml/2006/main" xmlns:w14="http://schemas.microsoft.com/office/word/2010/wordml" xmlns:w15="http://schemas.microsoft.com/office/word/2012/wordml" xmlns:w16cid="http://schemas.microsoft.com/office/word/2016/wordml/cid" xmlns:w16se="http://schemas.microsoft.com/office/word/2015/wordml/symex" xmlns:wpg="http://schemas.microsoft.com/office/word/2010/wordprocessingGroup" xmlns:wpi="http://schemas.microsoft.com/office/word/2010/wordprocessingInk" xmlns:wne="http://schemas.microsoft.com/office/word/2006/wordml" xmlns:wps="http://schemas.microsoft.com/office/word/2010/wordprocessingShape" mc:Ignorable="w14 w15 w16se w16cid wp14">
+<w:endnotes xmlns:ve="http://schemas.openxmlformats.org/markup-compatibility/2006" xmlns:o="urn:schemas-microsoft-com:office:office" xmlns:r="http://schemas.openxmlformats.org/officeDocument/2006/relationships" xmlns:m="http://schemas.openxmlformats.org/officeDocument/2006/math" xmlns:v="urn:schemas-microsoft-com:vml" xmlns:wp="http://schemas.openxmlformats.org/drawingml/2006/wordprocessingDrawing" xmlns:w10="urn:schemas-microsoft-com:office:word" xmlns:w="http://schemas.openxmlformats.org/wordprocessingml/2006/main" xmlns:wne="http://schemas.microsoft.com/office/word/2006/wordml">
   <w:endnote w:type="separator" w:id="-1">
     <w:p>
       <w:pPr>
@@ -462,7 +692,7 @@
 </file>
 
 <file path=word/footnotes.xml><?xml version="1.0" encoding="utf-8"?>
-<w:footnotes xmlns:wpc="http://schemas.microsoft.com/office/word/2010/wordprocessingCanvas" xmlns:cx="http://schemas.microsoft.com/office/drawing/2014/chartex" xmlns:cx1="http://schemas.microsoft.com/office/drawing/2015/9/8/chartex" xmlns:cx2="http://schemas.microsoft.com/office/drawing/2015/10/21/chartex" xmlns:cx3="http://schemas.microsoft.com/office/drawing/2016/5/9/chartex" xmlns:cx4="http://schemas.microsoft.com/office/drawing/2016/5/10/chartex" xmlns:cx5="http://schemas.microsoft.com/office/drawing/2016/5/11/chartex" xmlns:cx6="http://schemas.microsoft.com/office/drawing/2016/5/12/chartex" xmlns:cx7="http://schemas.microsoft.com/office/drawing/2016/5/13/chartex" xmlns:cx8="http://schemas.microsoft.com/office/drawing/2016/5/14/chartex" xmlns:mc="http://schemas.openxmlformats.org/markup-compatibility/2006" xmlns:aink="http://schemas.microsoft.com/office/drawing/2016/ink" xmlns:am3d="http://schemas.microsoft.com/office/drawing/2017/model3d" xmlns:o="urn:schemas-microsoft-com:office:office" xmlns:r="http://schemas.openxmlformats.org/officeDocument/2006/relationships" xmlns:m="http://schemas.openxmlformats.org/officeDocument/2006/math" xmlns:v="urn:schemas-microsoft-com:vml" xmlns:wp14="http://schemas.microsoft.com/office/word/2010/wordprocessingDrawing" xmlns:wp="http://schemas.openxmlformats.org/drawingml/2006/wordprocessingDrawing" xmlns:w10="urn:schemas-microsoft-com:office:word" xmlns:w="http://schemas.openxmlformats.org/wordprocessingml/2006/main" xmlns:w14="http://schemas.microsoft.com/office/word/2010/wordml" xmlns:w15="http://schemas.microsoft.com/office/word/2012/wordml" xmlns:w16cid="http://schemas.microsoft.com/office/word/2016/wordml/cid" xmlns:w16se="http://schemas.microsoft.com/office/word/2015/wordml/symex" xmlns:wpg="http://schemas.microsoft.com/office/word/2010/wordprocessingGroup" xmlns:wpi="http://schemas.microsoft.com/office/word/2010/wordprocessingInk" xmlns:wne="http://schemas.microsoft.com/office/word/2006/wordml" xmlns:wps="http://schemas.microsoft.com/office/word/2010/wordprocessingShape" mc:Ignorable="w14 w15 w16se w16cid wp14">
+<w:footnotes xmlns:ve="http://schemas.openxmlformats.org/markup-compatibility/2006" xmlns:o="urn:schemas-microsoft-com:office:office" xmlns:r="http://schemas.openxmlformats.org/officeDocument/2006/relationships" xmlns:m="http://schemas.openxmlformats.org/officeDocument/2006/math" xmlns:v="urn:schemas-microsoft-com:vml" xmlns:wp="http://schemas.openxmlformats.org/drawingml/2006/wordprocessingDrawing" xmlns:w10="urn:schemas-microsoft-com:office:word" xmlns:w="http://schemas.openxmlformats.org/wordprocessingml/2006/main" xmlns:wne="http://schemas.microsoft.com/office/word/2006/wordml">
   <w:footnote w:type="separator" w:id="-1">
     <w:p>
       <w:pPr>
@@ -487,8 +717,8 @@
 </file>
 
 <file path=word/numbering.xml><?xml version="1.0" encoding="utf-8"?>
-<w:numbering xmlns:wpc="http://schemas.microsoft.com/office/word/2010/wordprocessingCanvas" xmlns:cx="http://schemas.microsoft.com/office/drawing/2014/chartex" xmlns:cx1="http://schemas.microsoft.com/office/drawing/2015/9/8/chartex" xmlns:cx2="http://schemas.microsoft.com/office/drawing/2015/10/21/chartex" xmlns:cx3="http://schemas.microsoft.com/office/drawing/2016/5/9/chartex" xmlns:cx4="http://schemas.microsoft.com/office/drawing/2016/5/10/chartex" xmlns:cx5="http://schemas.microsoft.com/office/drawing/2016/5/11/chartex" xmlns:cx6="http://schemas.microsoft.com/office/drawing/2016/5/12/chartex" xmlns:cx7="http://schemas.microsoft.com/office/drawing/2016/5/13/chartex" xmlns:cx8="http://schemas.microsoft.com/office/drawing/2016/5/14/chartex" xmlns:mc="http://schemas.openxmlformats.org/markup-compatibility/2006" xmlns:aink="http://schemas.microsoft.com/office/drawing/2016/ink" xmlns:am3d="http://schemas.microsoft.com/office/drawing/2017/model3d" xmlns:o="urn:schemas-microsoft-com:office:office" xmlns:r="http://schemas.openxmlformats.org/officeDocument/2006/relationships" xmlns:m="http://schemas.openxmlformats.org/officeDocument/2006/math" xmlns:v="urn:schemas-microsoft-com:vml" xmlns:wp14="http://schemas.microsoft.com/office/word/2010/wordprocessingDrawing" xmlns:wp="http://schemas.openxmlformats.org/drawingml/2006/wordprocessingDrawing" xmlns:w10="urn:schemas-microsoft-com:office:word" xmlns:w="http://schemas.openxmlformats.org/wordprocessingml/2006/main" xmlns:w14="http://schemas.microsoft.com/office/word/2010/wordml" xmlns:w15="http://schemas.microsoft.com/office/word/2012/wordml" xmlns:w16cid="http://schemas.microsoft.com/office/word/2016/wordml/cid" xmlns:w16se="http://schemas.microsoft.com/office/word/2015/wordml/symex" xmlns:wpg="http://schemas.microsoft.com/office/word/2010/wordprocessingGroup" xmlns:wpi="http://schemas.microsoft.com/office/word/2010/wordprocessingInk" xmlns:wne="http://schemas.microsoft.com/office/word/2006/wordml" xmlns:wps="http://schemas.microsoft.com/office/word/2010/wordprocessingShape" mc:Ignorable="w14 w15 w16se w16cid wp14">
-  <w:abstractNum w:abstractNumId="0" w15:restartNumberingAfterBreak="0">
+<w:numbering xmlns:ve="http://schemas.openxmlformats.org/markup-compatibility/2006" xmlns:o="urn:schemas-microsoft-com:office:office" xmlns:r="http://schemas.openxmlformats.org/officeDocument/2006/relationships" xmlns:m="http://schemas.openxmlformats.org/officeDocument/2006/math" xmlns:v="urn:schemas-microsoft-com:vml" xmlns:wp="http://schemas.openxmlformats.org/drawingml/2006/wordprocessingDrawing" xmlns:w10="urn:schemas-microsoft-com:office:word" xmlns:w="http://schemas.openxmlformats.org/wordprocessingml/2006/main" xmlns:wne="http://schemas.microsoft.com/office/word/2006/wordml">
+  <w:abstractNum w:abstractNumId="0">
     <w:nsid w:val="192556A7"/>
     <w:multiLevelType w:val="hybridMultilevel"/>
     <w:tmpl w:val="DF7A042C"/>
@@ -577,7 +807,7 @@
       </w:pPr>
     </w:lvl>
   </w:abstractNum>
-  <w:abstractNum w:abstractNumId="1" w15:restartNumberingAfterBreak="0">
+  <w:abstractNum w:abstractNumId="1">
     <w:nsid w:val="2B0768BC"/>
     <w:multiLevelType w:val="hybridMultilevel"/>
     <w:tmpl w:val="9934EED0"/>
@@ -663,7 +893,7 @@
       </w:pPr>
     </w:lvl>
   </w:abstractNum>
-  <w:abstractNum w:abstractNumId="2" w15:restartNumberingAfterBreak="0">
+  <w:abstractNum w:abstractNumId="2">
     <w:nsid w:val="59FA1D02"/>
     <w:multiLevelType w:val="hybridMultilevel"/>
     <w:tmpl w:val="D1DC7838"/>
@@ -752,7 +982,7 @@
       </w:pPr>
     </w:lvl>
   </w:abstractNum>
-  <w:abstractNum w:abstractNumId="3" w15:restartNumberingAfterBreak="0">
+  <w:abstractNum w:abstractNumId="3">
     <w:nsid w:val="6C426BE0"/>
     <w:multiLevelType w:val="hybridMultilevel"/>
     <w:tmpl w:val="5B08BBB8"/>
@@ -854,7 +1084,7 @@
 </file>
 
 <file path=word/styles.xml><?xml version="1.0" encoding="utf-8"?>
-<w:styles xmlns:mc="http://schemas.openxmlformats.org/markup-compatibility/2006" xmlns:r="http://schemas.openxmlformats.org/officeDocument/2006/relationships" xmlns:w="http://schemas.openxmlformats.org/wordprocessingml/2006/main" xmlns:w14="http://schemas.microsoft.com/office/word/2010/wordml" xmlns:w15="http://schemas.microsoft.com/office/word/2012/wordml" xmlns:w16cid="http://schemas.microsoft.com/office/word/2016/wordml/cid" xmlns:w16se="http://schemas.microsoft.com/office/word/2015/wordml/symex" mc:Ignorable="w14 w15 w16se w16cid">
+<w:styles xmlns:r="http://schemas.openxmlformats.org/officeDocument/2006/relationships" xmlns:w="http://schemas.openxmlformats.org/wordprocessingml/2006/main">
   <w:docDefaults>
     <w:rPrDefault>
       <w:rPr>
@@ -870,388 +1100,149 @@
       </w:pPr>
     </w:pPrDefault>
   </w:docDefaults>
-  <w:latentStyles w:defLockedState="0" w:defUIPriority="99" w:defSemiHidden="0" w:defUnhideWhenUsed="0" w:defQFormat="0" w:count="377">
-    <w:lsdException w:name="Normal" w:uiPriority="0" w:qFormat="1"/>
-    <w:lsdException w:name="heading 1" w:uiPriority="9" w:qFormat="1"/>
-    <w:lsdException w:name="heading 2" w:semiHidden="1" w:uiPriority="9" w:unhideWhenUsed="1" w:qFormat="1"/>
-    <w:lsdException w:name="heading 3" w:semiHidden="1" w:uiPriority="9" w:unhideWhenUsed="1" w:qFormat="1"/>
-    <w:lsdException w:name="heading 4" w:semiHidden="1" w:uiPriority="9" w:unhideWhenUsed="1" w:qFormat="1"/>
-    <w:lsdException w:name="heading 5" w:semiHidden="1" w:uiPriority="9" w:unhideWhenUsed="1" w:qFormat="1"/>
-    <w:lsdException w:name="heading 6" w:semiHidden="1" w:uiPriority="9" w:unhideWhenUsed="1" w:qFormat="1"/>
-    <w:lsdException w:name="heading 7" w:semiHidden="1" w:uiPriority="9" w:unhideWhenUsed="1" w:qFormat="1"/>
-    <w:lsdException w:name="heading 8" w:semiHidden="1" w:uiPriority="9" w:unhideWhenUsed="1" w:qFormat="1"/>
-    <w:lsdException w:name="heading 9" w:semiHidden="1" w:uiPriority="9" w:unhideWhenUsed="1" w:qFormat="1"/>
-    <w:lsdException w:name="index 1" w:semiHidden="1" w:unhideWhenUsed="1"/>
-    <w:lsdException w:name="index 2" w:semiHidden="1" w:unhideWhenUsed="1"/>
-    <w:lsdException w:name="index 3" w:semiHidden="1" w:unhideWhenUsed="1"/>
-    <w:lsdException w:name="index 4" w:semiHidden="1" w:unhideWhenUsed="1"/>
-    <w:lsdException w:name="index 5" w:semiHidden="1" w:unhideWhenUsed="1"/>
-    <w:lsdException w:name="index 6" w:semiHidden="1" w:unhideWhenUsed="1"/>
-    <w:lsdException w:name="index 7" w:semiHidden="1" w:unhideWhenUsed="1"/>
-    <w:lsdException w:name="index 8" w:semiHidden="1" w:unhideWhenUsed="1"/>
-    <w:lsdException w:name="index 9" w:semiHidden="1" w:unhideWhenUsed="1"/>
-    <w:lsdException w:name="toc 1" w:semiHidden="1" w:uiPriority="39" w:unhideWhenUsed="1"/>
-    <w:lsdException w:name="toc 2" w:semiHidden="1" w:uiPriority="39" w:unhideWhenUsed="1"/>
-    <w:lsdException w:name="toc 3" w:semiHidden="1" w:uiPriority="39" w:unhideWhenUsed="1"/>
-    <w:lsdException w:name="toc 4" w:semiHidden="1" w:uiPriority="39" w:unhideWhenUsed="1"/>
-    <w:lsdException w:name="toc 5" w:semiHidden="1" w:uiPriority="39" w:unhideWhenUsed="1"/>
-    <w:lsdException w:name="toc 6" w:semiHidden="1" w:uiPriority="39" w:unhideWhenUsed="1"/>
-    <w:lsdException w:name="toc 7" w:semiHidden="1" w:uiPriority="39" w:unhideWhenUsed="1"/>
-    <w:lsdException w:name="toc 8" w:semiHidden="1" w:uiPriority="39" w:unhideWhenUsed="1"/>
-    <w:lsdException w:name="toc 9" w:semiHidden="1" w:uiPriority="39" w:unhideWhenUsed="1"/>
-    <w:lsdException w:name="Normal Indent" w:semiHidden="1" w:unhideWhenUsed="1"/>
-    <w:lsdException w:name="footnote text" w:semiHidden="1" w:unhideWhenUsed="1"/>
-    <w:lsdException w:name="annotation text" w:semiHidden="1" w:unhideWhenUsed="1"/>
-    <w:lsdException w:name="header" w:semiHidden="1" w:unhideWhenUsed="1"/>
-    <w:lsdException w:name="footer" w:semiHidden="1" w:unhideWhenUsed="1"/>
-    <w:lsdException w:name="index heading" w:semiHidden="1" w:unhideWhenUsed="1"/>
-    <w:lsdException w:name="caption" w:semiHidden="1" w:uiPriority="35" w:unhideWhenUsed="1" w:qFormat="1"/>
-    <w:lsdException w:name="table of figures" w:semiHidden="1" w:unhideWhenUsed="1"/>
-    <w:lsdException w:name="envelope address" w:semiHidden="1" w:unhideWhenUsed="1"/>
-    <w:lsdException w:name="envelope return" w:semiHidden="1" w:unhideWhenUsed="1"/>
-    <w:lsdException w:name="footnote reference" w:semiHidden="1" w:unhideWhenUsed="1"/>
-    <w:lsdException w:name="annotation reference" w:semiHidden="1" w:unhideWhenUsed="1"/>
-    <w:lsdException w:name="line number" w:semiHidden="1" w:unhideWhenUsed="1"/>
-    <w:lsdException w:name="page number" w:semiHidden="1" w:unhideWhenUsed="1"/>
-    <w:lsdException w:name="endnote reference" w:semiHidden="1" w:unhideWhenUsed="1"/>
-    <w:lsdException w:name="endnote text" w:semiHidden="1" w:unhideWhenUsed="1"/>
-    <w:lsdException w:name="table of authorities" w:semiHidden="1" w:unhideWhenUsed="1"/>
-    <w:lsdException w:name="macro" w:semiHidden="1" w:unhideWhenUsed="1"/>
-    <w:lsdException w:name="toa heading" w:semiHidden="1" w:unhideWhenUsed="1"/>
-    <w:lsdException w:name="List" w:semiHidden="1" w:unhideWhenUsed="1"/>
-    <w:lsdException w:name="List Bullet" w:semiHidden="1" w:unhideWhenUsed="1"/>
-    <w:lsdException w:name="List Number" w:semiHidden="1" w:unhideWhenUsed="1"/>
-    <w:lsdException w:name="List 2" w:semiHidden="1" w:unhideWhenUsed="1"/>
-    <w:lsdException w:name="List 3" w:semiHidden="1" w:unhideWhenUsed="1"/>
-    <w:lsdException w:name="List 4" w:semiHidden="1" w:unhideWhenUsed="1"/>
-    <w:lsdException w:name="List 5" w:semiHidden="1" w:unhideWhenUsed="1"/>
-    <w:lsdException w:name="List Bullet 2" w:semiHidden="1" w:unhideWhenUsed="1"/>
-    <w:lsdException w:name="List Bullet 3" w:semiHidden="1" w:unhideWhenUsed="1"/>
-    <w:lsdException w:name="List Bullet 4" w:semiHidden="1" w:unhideWhenUsed="1"/>
-    <w:lsdException w:name="List Bullet 5" w:semiHidden="1" w:unhideWhenUsed="1"/>
-    <w:lsdException w:name="List Number 2" w:semiHidden="1" w:unhideWhenUsed="1"/>
-    <w:lsdException w:name="List Number 3" w:semiHidden="1" w:unhideWhenUsed="1"/>
-    <w:lsdException w:name="List Number 4" w:semiHidden="1" w:unhideWhenUsed="1"/>
-    <w:lsdException w:name="List Number 5" w:semiHidden="1" w:unhideWhenUsed="1"/>
-    <w:lsdException w:name="Title" w:uiPriority="10" w:qFormat="1"/>
-    <w:lsdException w:name="Closing" w:semiHidden="1" w:unhideWhenUsed="1"/>
-    <w:lsdException w:name="Signature" w:semiHidden="1" w:unhideWhenUsed="1"/>
-    <w:lsdException w:name="Default Paragraph Font" w:semiHidden="1" w:uiPriority="1" w:unhideWhenUsed="1"/>
-    <w:lsdException w:name="Body Text" w:semiHidden="1" w:unhideWhenUsed="1"/>
-    <w:lsdException w:name="Body Text Indent" w:semiHidden="1" w:unhideWhenUsed="1"/>
-    <w:lsdException w:name="List Continue" w:semiHidden="1" w:unhideWhenUsed="1"/>
-    <w:lsdException w:name="List Continue 2" w:semiHidden="1" w:unhideWhenUsed="1"/>
-    <w:lsdException w:name="List Continue 3" w:semiHidden="1" w:unhideWhenUsed="1"/>
-    <w:lsdException w:name="List Continue 4" w:semiHidden="1" w:unhideWhenUsed="1"/>
-    <w:lsdException w:name="List Continue 5" w:semiHidden="1" w:unhideWhenUsed="1"/>
-    <w:lsdException w:name="Message Header" w:semiHidden="1" w:unhideWhenUsed="1"/>
-    <w:lsdException w:name="Subtitle" w:uiPriority="11" w:qFormat="1"/>
-    <w:lsdException w:name="Salutation" w:semiHidden="1" w:unhideWhenUsed="1"/>
-    <w:lsdException w:name="Date" w:semiHidden="1" w:unhideWhenUsed="1"/>
-    <w:lsdException w:name="Body Text First Indent" w:semiHidden="1" w:unhideWhenUsed="1"/>
-    <w:lsdException w:name="Body Text First Indent 2" w:semiHidden="1" w:unhideWhenUsed="1"/>
-    <w:lsdException w:name="Note Heading" w:semiHidden="1" w:unhideWhenUsed="1"/>
-    <w:lsdException w:name="Body Text 2" w:semiHidden="1" w:unhideWhenUsed="1"/>
-    <w:lsdException w:name="Body Text 3" w:semiHidden="1" w:unhideWhenUsed="1"/>
-    <w:lsdException w:name="Body Text Indent 2" w:semiHidden="1" w:unhideWhenUsed="1"/>
-    <w:lsdException w:name="Body Text Indent 3" w:semiHidden="1" w:unhideWhenUsed="1"/>
-    <w:lsdException w:name="Block Text" w:semiHidden="1" w:unhideWhenUsed="1"/>
-    <w:lsdException w:name="Hyperlink" w:semiHidden="1" w:unhideWhenUsed="1"/>
-    <w:lsdException w:name="FollowedHyperlink" w:semiHidden="1" w:unhideWhenUsed="1"/>
-    <w:lsdException w:name="Strong" w:uiPriority="22" w:qFormat="1"/>
-    <w:lsdException w:name="Emphasis" w:uiPriority="20" w:qFormat="1"/>
-    <w:lsdException w:name="Document Map" w:semiHidden="1" w:unhideWhenUsed="1"/>
-    <w:lsdException w:name="Plain Text" w:semiHidden="1" w:unhideWhenUsed="1"/>
-    <w:lsdException w:name="E-mail Signature" w:semiHidden="1" w:unhideWhenUsed="1"/>
-    <w:lsdException w:name="HTML Top of Form" w:semiHidden="1" w:unhideWhenUsed="1"/>
-    <w:lsdException w:name="HTML Bottom of Form" w:semiHidden="1" w:unhideWhenUsed="1"/>
-    <w:lsdException w:name="Normal (Web)" w:semiHidden="1" w:unhideWhenUsed="1"/>
-    <w:lsdException w:name="HTML Acronym" w:semiHidden="1" w:unhideWhenUsed="1"/>
-    <w:lsdException w:name="HTML Address" w:semiHidden="1" w:unhideWhenUsed="1"/>
-    <w:lsdException w:name="HTML Cite" w:semiHidden="1" w:unhideWhenUsed="1"/>
-    <w:lsdException w:name="HTML Code" w:semiHidden="1" w:unhideWhenUsed="1"/>
-    <w:lsdException w:name="HTML Definition" w:semiHidden="1" w:unhideWhenUsed="1"/>
-    <w:lsdException w:name="HTML Keyboard" w:semiHidden="1" w:unhideWhenUsed="1"/>
-    <w:lsdException w:name="HTML Preformatted" w:semiHidden="1" w:unhideWhenUsed="1"/>
-    <w:lsdException w:name="HTML Sample" w:semiHidden="1" w:unhideWhenUsed="1"/>
-    <w:lsdException w:name="HTML Typewriter" w:semiHidden="1" w:unhideWhenUsed="1"/>
-    <w:lsdException w:name="HTML Variable" w:semiHidden="1" w:unhideWhenUsed="1"/>
-    <w:lsdException w:name="Normal Table" w:semiHidden="1" w:unhideWhenUsed="1"/>
-    <w:lsdException w:name="annotation subject" w:semiHidden="1" w:unhideWhenUsed="1"/>
-    <w:lsdException w:name="No List" w:semiHidden="1" w:unhideWhenUsed="1"/>
-    <w:lsdException w:name="Outline List 1" w:semiHidden="1" w:unhideWhenUsed="1"/>
-    <w:lsdException w:name="Outline List 2" w:semiHidden="1" w:unhideWhenUsed="1"/>
-    <w:lsdException w:name="Outline List 3" w:semiHidden="1" w:unhideWhenUsed="1"/>
-    <w:lsdException w:name="Table Simple 1" w:semiHidden="1" w:unhideWhenUsed="1"/>
-    <w:lsdException w:name="Table Simple 2" w:semiHidden="1" w:unhideWhenUsed="1"/>
-    <w:lsdException w:name="Table Simple 3" w:semiHidden="1" w:unhideWhenUsed="1"/>
-    <w:lsdException w:name="Table Classic 1" w:semiHidden="1" w:unhideWhenUsed="1"/>
-    <w:lsdException w:name="Table Classic 2" w:semiHidden="1" w:unhideWhenUsed="1"/>
-    <w:lsdException w:name="Table Classic 3" w:semiHidden="1" w:unhideWhenUsed="1"/>
-    <w:lsdException w:name="Table Classic 4" w:semiHidden="1" w:unhideWhenUsed="1"/>
-    <w:lsdException w:name="Table Colorful 1" w:semiHidden="1" w:unhideWhenUsed="1"/>
-    <w:lsdException w:name="Table Colorful 2" w:semiHidden="1" w:unhideWhenUsed="1"/>
-    <w:lsdException w:name="Table Colorful 3" w:semiHidden="1" w:unhideWhenUsed="1"/>
-    <w:lsdException w:name="Table Columns 1" w:semiHidden="1" w:unhideWhenUsed="1"/>
-    <w:lsdException w:name="Table Columns 2" w:semiHidden="1" w:unhideWhenUsed="1"/>
-    <w:lsdException w:name="Table Columns 3" w:semiHidden="1" w:unhideWhenUsed="1"/>
-    <w:lsdException w:name="Table Columns 4" w:semiHidden="1" w:unhideWhenUsed="1"/>
-    <w:lsdException w:name="Table Columns 5" w:semiHidden="1" w:unhideWhenUsed="1"/>
-    <w:lsdException w:name="Table Grid 1" w:semiHidden="1" w:unhideWhenUsed="1"/>
-    <w:lsdException w:name="Table Grid 2" w:semiHidden="1" w:unhideWhenUsed="1"/>
-    <w:lsdException w:name="Table Grid 3" w:semiHidden="1" w:unhideWhenUsed="1"/>
-    <w:lsdException w:name="Table Grid 4" w:semiHidden="1" w:unhideWhenUsed="1"/>
-    <w:lsdException w:name="Table Grid 5" w:semiHidden="1" w:unhideWhenUsed="1"/>
-    <w:lsdException w:name="Table Grid 6" w:semiHidden="1" w:unhideWhenUsed="1"/>
-    <w:lsdException w:name="Table Grid 7" w:semiHidden="1" w:unhideWhenUsed="1"/>
-    <w:lsdException w:name="Table Grid 8" w:semiHidden="1" w:unhideWhenUsed="1"/>
-    <w:lsdException w:name="Table List 1" w:semiHidden="1" w:unhideWhenUsed="1"/>
-    <w:lsdException w:name="Table List 2" w:semiHidden="1" w:unhideWhenUsed="1"/>
-    <w:lsdException w:name="Table List 3" w:semiHidden="1" w:unhideWhenUsed="1"/>
-    <w:lsdException w:name="Table List 4" w:semiHidden="1" w:unhideWhenUsed="1"/>
-    <w:lsdException w:name="Table List 5" w:semiHidden="1" w:unhideWhenUsed="1"/>
-    <w:lsdException w:name="Table List 6" w:semiHidden="1" w:unhideWhenUsed="1"/>
-    <w:lsdException w:name="Table List 7" w:semiHidden="1" w:unhideWhenUsed="1"/>
-    <w:lsdException w:name="Table List 8" w:semiHidden="1" w:unhideWhenUsed="1"/>
-    <w:lsdException w:name="Table 3D effects 1" w:semiHidden="1" w:unhideWhenUsed="1"/>
-    <w:lsdException w:name="Table 3D effects 2" w:semiHidden="1" w:unhideWhenUsed="1"/>
-    <w:lsdException w:name="Table 3D effects 3" w:semiHidden="1" w:unhideWhenUsed="1"/>
-    <w:lsdException w:name="Table Contemporary" w:semiHidden="1" w:unhideWhenUsed="1"/>
-    <w:lsdException w:name="Table Elegant" w:semiHidden="1" w:unhideWhenUsed="1"/>
-    <w:lsdException w:name="Table Professional" w:semiHidden="1" w:unhideWhenUsed="1"/>
-    <w:lsdException w:name="Table Subtle 1" w:semiHidden="1" w:unhideWhenUsed="1"/>
-    <w:lsdException w:name="Table Subtle 2" w:semiHidden="1" w:unhideWhenUsed="1"/>
-    <w:lsdException w:name="Table Web 1" w:semiHidden="1" w:unhideWhenUsed="1"/>
-    <w:lsdException w:name="Table Web 2" w:semiHidden="1" w:unhideWhenUsed="1"/>
-    <w:lsdException w:name="Table Web 3" w:semiHidden="1" w:unhideWhenUsed="1"/>
-    <w:lsdException w:name="Balloon Text" w:semiHidden="1" w:unhideWhenUsed="1"/>
-    <w:lsdException w:name="Table Grid" w:uiPriority="39"/>
-    <w:lsdException w:name="Table Theme" w:semiHidden="1" w:unhideWhenUsed="1"/>
-    <w:lsdException w:name="Placeholder Text" w:semiHidden="1"/>
-    <w:lsdException w:name="No Spacing" w:uiPriority="1" w:qFormat="1"/>
-    <w:lsdException w:name="Light Shading" w:uiPriority="60"/>
-    <w:lsdException w:name="Light List" w:uiPriority="61"/>
-    <w:lsdException w:name="Light Grid" w:uiPriority="62"/>
-    <w:lsdException w:name="Medium Shading 1" w:uiPriority="63"/>
-    <w:lsdException w:name="Medium Shading 2" w:uiPriority="64"/>
-    <w:lsdException w:name="Medium List 1" w:uiPriority="65"/>
-    <w:lsdException w:name="Medium List 2" w:uiPriority="66"/>
-    <w:lsdException w:name="Medium Grid 1" w:uiPriority="67"/>
-    <w:lsdException w:name="Medium Grid 2" w:uiPriority="68"/>
-    <w:lsdException w:name="Medium Grid 3" w:uiPriority="69"/>
-    <w:lsdException w:name="Dark List" w:uiPriority="70"/>
-    <w:lsdException w:name="Colorful Shading" w:uiPriority="71"/>
-    <w:lsdException w:name="Colorful List" w:uiPriority="72"/>
-    <w:lsdException w:name="Colorful Grid" w:uiPriority="73"/>
-    <w:lsdException w:name="Light Shading Accent 1" w:uiPriority="60"/>
-    <w:lsdException w:name="Light List Accent 1" w:uiPriority="61"/>
-    <w:lsdException w:name="Light Grid Accent 1" w:uiPriority="62"/>
-    <w:lsdException w:name="Medium Shading 1 Accent 1" w:uiPriority="63"/>
-    <w:lsdException w:name="Medium Shading 2 Accent 1" w:uiPriority="64"/>
-    <w:lsdException w:name="Medium List 1 Accent 1" w:uiPriority="65"/>
-    <w:lsdException w:name="Revision" w:semiHidden="1"/>
-    <w:lsdException w:name="List Paragraph" w:uiPriority="34" w:qFormat="1"/>
-    <w:lsdException w:name="Quote" w:uiPriority="29" w:qFormat="1"/>
-    <w:lsdException w:name="Intense Quote" w:uiPriority="30" w:qFormat="1"/>
-    <w:lsdException w:name="Medium List 2 Accent 1" w:uiPriority="66"/>
-    <w:lsdException w:name="Medium Grid 1 Accent 1" w:uiPriority="67"/>
-    <w:lsdException w:name="Medium Grid 2 Accent 1" w:uiPriority="68"/>
-    <w:lsdException w:name="Medium Grid 3 Accent 1" w:uiPriority="69"/>
-    <w:lsdException w:name="Dark List Accent 1" w:uiPriority="70"/>
-    <w:lsdException w:name="Colorful Shading Accent 1" w:uiPriority="71"/>
-    <w:lsdException w:name="Colorful List Accent 1" w:uiPriority="72"/>
-    <w:lsdException w:name="Colorful Grid Accent 1" w:uiPriority="73"/>
-    <w:lsdException w:name="Light Shading Accent 2" w:uiPriority="60"/>
-    <w:lsdException w:name="Light List Accent 2" w:uiPriority="61"/>
-    <w:lsdException w:name="Light Grid Accent 2" w:uiPriority="62"/>
-    <w:lsdException w:name="Medium Shading 1 Accent 2" w:uiPriority="63"/>
-    <w:lsdException w:name="Medium Shading 2 Accent 2" w:uiPriority="64"/>
-    <w:lsdException w:name="Medium List 1 Accent 2" w:uiPriority="65"/>
-    <w:lsdException w:name="Medium List 2 Accent 2" w:uiPriority="66"/>
-    <w:lsdException w:name="Medium Grid 1 Accent 2" w:uiPriority="67"/>
-    <w:lsdException w:name="Medium Grid 2 Accent 2" w:uiPriority="68"/>
-    <w:lsdException w:name="Medium Grid 3 Accent 2" w:uiPriority="69"/>
-    <w:lsdException w:name="Dark List Accent 2" w:uiPriority="70"/>
-    <w:lsdException w:name="Colorful Shading Accent 2" w:uiPriority="71"/>
-    <w:lsdException w:name="Colorful List Accent 2" w:uiPriority="72"/>
-    <w:lsdException w:name="Colorful Grid Accent 2" w:uiPriority="73"/>
-    <w:lsdException w:name="Light Shading Accent 3" w:uiPriority="60"/>
-    <w:lsdException w:name="Light List Accent 3" w:uiPriority="61"/>
-    <w:lsdException w:name="Light Grid Accent 3" w:uiPriority="62"/>
-    <w:lsdException w:name="Medium Shading 1 Accent 3" w:uiPriority="63"/>
-    <w:lsdException w:name="Medium Shading 2 Accent 3" w:uiPriority="64"/>
-    <w:lsdException w:name="Medium List 1 Accent 3" w:uiPriority="65"/>
-    <w:lsdException w:name="Medium List 2 Accent 3" w:uiPriority="66"/>
-    <w:lsdException w:name="Medium Grid 1 Accent 3" w:uiPriority="67"/>
-    <w:lsdException w:name="Medium Grid 2 Accent 3" w:uiPriority="68"/>
-    <w:lsdException w:name="Medium Grid 3 Accent 3" w:uiPriority="69"/>
-    <w:lsdException w:name="Dark List Accent 3" w:uiPriority="70"/>
-    <w:lsdException w:name="Colorful Shading Accent 3" w:uiPriority="71"/>
-    <w:lsdException w:name="Colorful List Accent 3" w:uiPriority="72"/>
-    <w:lsdException w:name="Colorful Grid Accent 3" w:uiPriority="73"/>
-    <w:lsdException w:name="Light Shading Accent 4" w:uiPriority="60"/>
-    <w:lsdException w:name="Light List Accent 4" w:uiPriority="61"/>
-    <w:lsdException w:name="Light Grid Accent 4" w:uiPriority="62"/>
-    <w:lsdException w:name="Medium Shading 1 Accent 4" w:uiPriority="63"/>
-    <w:lsdException w:name="Medium Shading 2 Accent 4" w:uiPriority="64"/>
-    <w:lsdException w:name="Medium List 1 Accent 4" w:uiPriority="65"/>
-    <w:lsdException w:name="Medium List 2 Accent 4" w:uiPriority="66"/>
-    <w:lsdException w:name="Medium Grid 1 Accent 4" w:uiPriority="67"/>
-    <w:lsdException w:name="Medium Grid 2 Accent 4" w:uiPriority="68"/>
-    <w:lsdException w:name="Medium Grid 3 Accent 4" w:uiPriority="69"/>
-    <w:lsdException w:name="Dark List Accent 4" w:uiPriority="70"/>
-    <w:lsdException w:name="Colorful Shading Accent 4" w:uiPriority="71"/>
-    <w:lsdException w:name="Colorful List Accent 4" w:uiPriority="72"/>
-    <w:lsdException w:name="Colorful Grid Accent 4" w:uiPriority="73"/>
-    <w:lsdException w:name="Light Shading Accent 5" w:uiPriority="60"/>
-    <w:lsdException w:name="Light List Accent 5" w:uiPriority="61"/>
-    <w:lsdException w:name="Light Grid Accent 5" w:uiPriority="62"/>
-    <w:lsdException w:name="Medium Shading 1 Accent 5" w:uiPriority="63"/>
-    <w:lsdException w:name="Medium Shading 2 Accent 5" w:uiPriority="64"/>
-    <w:lsdException w:name="Medium List 1 Accent 5" w:uiPriority="65"/>
-    <w:lsdException w:name="Medium List 2 Accent 5" w:uiPriority="66"/>
-    <w:lsdException w:name="Medium Grid 1 Accent 5" w:uiPriority="67"/>
-    <w:lsdException w:name="Medium Grid 2 Accent 5" w:uiPriority="68"/>
-    <w:lsdException w:name="Medium Grid 3 Accent 5" w:uiPriority="69"/>
-    <w:lsdException w:name="Dark List Accent 5" w:uiPriority="70"/>
-    <w:lsdException w:name="Colorful Shading Accent 5" w:uiPriority="71"/>
-    <w:lsdException w:name="Colorful List Accent 5" w:uiPriority="72"/>
-    <w:lsdException w:name="Colorful Grid Accent 5" w:uiPriority="73"/>
-    <w:lsdException w:name="Light Shading Accent 6" w:uiPriority="60"/>
-    <w:lsdException w:name="Light List Accent 6" w:uiPriority="61"/>
-    <w:lsdException w:name="Light Grid Accent 6" w:uiPriority="62"/>
-    <w:lsdException w:name="Medium Shading 1 Accent 6" w:uiPriority="63"/>
-    <w:lsdException w:name="Medium Shading 2 Accent 6" w:uiPriority="64"/>
-    <w:lsdException w:name="Medium List 1 Accent 6" w:uiPriority="65"/>
-    <w:lsdException w:name="Medium List 2 Accent 6" w:uiPriority="66"/>
-    <w:lsdException w:name="Medium Grid 1 Accent 6" w:uiPriority="67"/>
-    <w:lsdException w:name="Medium Grid 2 Accent 6" w:uiPriority="68"/>
-    <w:lsdException w:name="Medium Grid 3 Accent 6" w:uiPriority="69"/>
-    <w:lsdException w:name="Dark List Accent 6" w:uiPriority="70"/>
-    <w:lsdException w:name="Colorful Shading Accent 6" w:uiPriority="71"/>
-    <w:lsdException w:name="Colorful List Accent 6" w:uiPriority="72"/>
-    <w:lsdException w:name="Colorful Grid Accent 6" w:uiPriority="73"/>
-    <w:lsdException w:name="Subtle Emphasis" w:uiPriority="19" w:qFormat="1"/>
-    <w:lsdException w:name="Intense Emphasis" w:uiPriority="21" w:qFormat="1"/>
-    <w:lsdException w:name="Subtle Reference" w:uiPriority="31" w:qFormat="1"/>
-    <w:lsdException w:name="Intense Reference" w:uiPriority="32" w:qFormat="1"/>
-    <w:lsdException w:name="Book Title" w:uiPriority="33" w:qFormat="1"/>
-    <w:lsdException w:name="Bibliography" w:semiHidden="1" w:uiPriority="37" w:unhideWhenUsed="1"/>
-    <w:lsdException w:name="TOC Heading" w:semiHidden="1" w:uiPriority="39" w:unhideWhenUsed="1" w:qFormat="1"/>
-    <w:lsdException w:name="Plain Table 1" w:uiPriority="41"/>
-    <w:lsdException w:name="Plain Table 2" w:uiPriority="42"/>
-    <w:lsdException w:name="Plain Table 3" w:uiPriority="43"/>
-    <w:lsdException w:name="Plain Table 4" w:uiPriority="44"/>
-    <w:lsdException w:name="Plain Table 5" w:uiPriority="45"/>
-    <w:lsdException w:name="Grid Table Light" w:uiPriority="40"/>
-    <w:lsdException w:name="Grid Table 1 Light" w:uiPriority="46"/>
-    <w:lsdException w:name="Grid Table 2" w:uiPriority="47"/>
-    <w:lsdException w:name="Grid Table 3" w:uiPriority="48"/>
-    <w:lsdException w:name="Grid Table 4" w:uiPriority="49"/>
-    <w:lsdException w:name="Grid Table 5 Dark" w:uiPriority="50"/>
-    <w:lsdException w:name="Grid Table 6 Colorful" w:uiPriority="51"/>
-    <w:lsdException w:name="Grid Table 7 Colorful" w:uiPriority="52"/>
-    <w:lsdException w:name="Grid Table 1 Light Accent 1" w:uiPriority="46"/>
-    <w:lsdException w:name="Grid Table 2 Accent 1" w:uiPriority="47"/>
-    <w:lsdException w:name="Grid Table 3 Accent 1" w:uiPriority="48"/>
-    <w:lsdException w:name="Grid Table 4 Accent 1" w:uiPriority="49"/>
-    <w:lsdException w:name="Grid Table 5 Dark Accent 1" w:uiPriority="50"/>
-    <w:lsdException w:name="Grid Table 6 Colorful Accent 1" w:uiPriority="51"/>
-    <w:lsdException w:name="Grid Table 7 Colorful Accent 1" w:uiPriority="52"/>
-    <w:lsdException w:name="Grid Table 1 Light Accent 2" w:uiPriority="46"/>
-    <w:lsdException w:name="Grid Table 2 Accent 2" w:uiPriority="47"/>
-    <w:lsdException w:name="Grid Table 3 Accent 2" w:uiPriority="48"/>
-    <w:lsdException w:name="Grid Table 4 Accent 2" w:uiPriority="49"/>
-    <w:lsdException w:name="Grid Table 5 Dark Accent 2" w:uiPriority="50"/>
-    <w:lsdException w:name="Grid Table 6 Colorful Accent 2" w:uiPriority="51"/>
-    <w:lsdException w:name="Grid Table 7 Colorful Accent 2" w:uiPriority="52"/>
-    <w:lsdException w:name="Grid Table 1 Light Accent 3" w:uiPriority="46"/>
-    <w:lsdException w:name="Grid Table 2 Accent 3" w:uiPriority="47"/>
-    <w:lsdException w:name="Grid Table 3 Accent 3" w:uiPriority="48"/>
-    <w:lsdException w:name="Grid Table 4 Accent 3" w:uiPriority="49"/>
-    <w:lsdException w:name="Grid Table 5 Dark Accent 3" w:uiPriority="50"/>
-    <w:lsdException w:name="Grid Table 6 Colorful Accent 3" w:uiPriority="51"/>
-    <w:lsdException w:name="Grid Table 7 Colorful Accent 3" w:uiPriority="52"/>
-    <w:lsdException w:name="Grid Table 1 Light Accent 4" w:uiPriority="46"/>
-    <w:lsdException w:name="Grid Table 2 Accent 4" w:uiPriority="47"/>
-    <w:lsdException w:name="Grid Table 3 Accent 4" w:uiPriority="48"/>
-    <w:lsdException w:name="Grid Table 4 Accent 4" w:uiPriority="49"/>
-    <w:lsdException w:name="Grid Table 5 Dark Accent 4" w:uiPriority="50"/>
-    <w:lsdException w:name="Grid Table 6 Colorful Accent 4" w:uiPriority="51"/>
-    <w:lsdException w:name="Grid Table 7 Colorful Accent 4" w:uiPriority="52"/>
-    <w:lsdException w:name="Grid Table 1 Light Accent 5" w:uiPriority="46"/>
-    <w:lsdException w:name="Grid Table 2 Accent 5" w:uiPriority="47"/>
-    <w:lsdException w:name="Grid Table 3 Accent 5" w:uiPriority="48"/>
-    <w:lsdException w:name="Grid Table 4 Accent 5" w:uiPriority="49"/>
-    <w:lsdException w:name="Grid Table 5 Dark Accent 5" w:uiPriority="50"/>
-    <w:lsdException w:name="Grid Table 6 Colorful Accent 5" w:uiPriority="51"/>
-    <w:lsdException w:name="Grid Table 7 Colorful Accent 5" w:uiPriority="52"/>
-    <w:lsdException w:name="Grid Table 1 Light Accent 6" w:uiPriority="46"/>
-    <w:lsdException w:name="Grid Table 2 Accent 6" w:uiPriority="47"/>
-    <w:lsdException w:name="Grid Table 3 Accent 6" w:uiPriority="48"/>
-    <w:lsdException w:name="Grid Table 4 Accent 6" w:uiPriority="49"/>
-    <w:lsdException w:name="Grid Table 5 Dark Accent 6" w:uiPriority="50"/>
-    <w:lsdException w:name="Grid Table 6 Colorful Accent 6" w:uiPriority="51"/>
-    <w:lsdException w:name="Grid Table 7 Colorful Accent 6" w:uiPriority="52"/>
-    <w:lsdException w:name="List Table 1 Light" w:uiPriority="46"/>
-    <w:lsdException w:name="List Table 2" w:uiPriority="47"/>
-    <w:lsdException w:name="List Table 3" w:uiPriority="48"/>
-    <w:lsdException w:name="List Table 4" w:uiPriority="49"/>
-    <w:lsdException w:name="List Table 5 Dark" w:uiPriority="50"/>
-    <w:lsdException w:name="List Table 6 Colorful" w:uiPriority="51"/>
-    <w:lsdException w:name="List Table 7 Colorful" w:uiPriority="52"/>
-    <w:lsdException w:name="List Table 1 Light Accent 1" w:uiPriority="46"/>
-    <w:lsdException w:name="List Table 2 Accent 1" w:uiPriority="47"/>
-    <w:lsdException w:name="List Table 3 Accent 1" w:uiPriority="48"/>
-    <w:lsdException w:name="List Table 4 Accent 1" w:uiPriority="49"/>
-    <w:lsdException w:name="List Table 5 Dark Accent 1" w:uiPriority="50"/>
-    <w:lsdException w:name="List Table 6 Colorful Accent 1" w:uiPriority="51"/>
-    <w:lsdException w:name="List Table 7 Colorful Accent 1" w:uiPriority="52"/>
-    <w:lsdException w:name="List Table 1 Light Accent 2" w:uiPriority="46"/>
-    <w:lsdException w:name="List Table 2 Accent 2" w:uiPriority="47"/>
-    <w:lsdException w:name="List Table 3 Accent 2" w:uiPriority="48"/>
-    <w:lsdException w:name="List Table 4 Accent 2" w:uiPriority="49"/>
-    <w:lsdException w:name="List Table 5 Dark Accent 2" w:uiPriority="50"/>
-    <w:lsdException w:name="List Table 6 Colorful Accent 2" w:uiPriority="51"/>
-    <w:lsdException w:name="List Table 7 Colorful Accent 2" w:uiPriority="52"/>
-    <w:lsdException w:name="List Table 1 Light Accent 3" w:uiPriority="46"/>
-    <w:lsdException w:name="List Table 2 Accent 3" w:uiPriority="47"/>
-    <w:lsdException w:name="List Table 3 Accent 3" w:uiPriority="48"/>
-    <w:lsdException w:name="List Table 4 Accent 3" w:uiPriority="49"/>
-    <w:lsdException w:name="List Table 5 Dark Accent 3" w:uiPriority="50"/>
-    <w:lsdException w:name="List Table 6 Colorful Accent 3" w:uiPriority="51"/>
-    <w:lsdException w:name="List Table 7 Colorful Accent 3" w:uiPriority="52"/>
-    <w:lsdException w:name="List Table 1 Light Accent 4" w:uiPriority="46"/>
-    <w:lsdException w:name="List Table 2 Accent 4" w:uiPriority="47"/>
-    <w:lsdException w:name="List Table 3 Accent 4" w:uiPriority="48"/>
-    <w:lsdException w:name="List Table 4 Accent 4" w:uiPriority="49"/>
-    <w:lsdException w:name="List Table 5 Dark Accent 4" w:uiPriority="50"/>
-    <w:lsdException w:name="List Table 6 Colorful Accent 4" w:uiPriority="51"/>
-    <w:lsdException w:name="List Table 7 Colorful Accent 4" w:uiPriority="52"/>
-    <w:lsdException w:name="List Table 1 Light Accent 5" w:uiPriority="46"/>
-    <w:lsdException w:name="List Table 2 Accent 5" w:uiPriority="47"/>
-    <w:lsdException w:name="List Table 3 Accent 5" w:uiPriority="48"/>
-    <w:lsdException w:name="List Table 4 Accent 5" w:uiPriority="49"/>
-    <w:lsdException w:name="List Table 5 Dark Accent 5" w:uiPriority="50"/>
-    <w:lsdException w:name="List Table 6 Colorful Accent 5" w:uiPriority="51"/>
-    <w:lsdException w:name="List Table 7 Colorful Accent 5" w:uiPriority="52"/>
-    <w:lsdException w:name="List Table 1 Light Accent 6" w:uiPriority="46"/>
-    <w:lsdException w:name="List Table 2 Accent 6" w:uiPriority="47"/>
-    <w:lsdException w:name="List Table 3 Accent 6" w:uiPriority="48"/>
-    <w:lsdException w:name="List Table 4 Accent 6" w:uiPriority="49"/>
-    <w:lsdException w:name="List Table 5 Dark Accent 6" w:uiPriority="50"/>
-    <w:lsdException w:name="List Table 6 Colorful Accent 6" w:uiPriority="51"/>
-    <w:lsdException w:name="List Table 7 Colorful Accent 6" w:uiPriority="52"/>
-    <w:lsdException w:name="Mention" w:semiHidden="1" w:unhideWhenUsed="1"/>
-    <w:lsdException w:name="Smart Hyperlink" w:semiHidden="1" w:unhideWhenUsed="1"/>
-    <w:lsdException w:name="Hashtag" w:semiHidden="1" w:unhideWhenUsed="1"/>
-    <w:lsdException w:name="Unresolved Mention" w:semiHidden="1" w:unhideWhenUsed="1"/>
-    <w:lsdException w:name="Smart Link" w:semiHidden="1" w:unhideWhenUsed="1"/>
-    <w:lsdException w:name="Smart Link Error" w:semiHidden="1" w:unhideWhenUsed="1"/>
+  <w:latentStyles w:defLockedState="0" w:defUIPriority="99" w:defSemiHidden="1" w:defUnhideWhenUsed="1" w:defQFormat="0" w:count="267">
+    <w:lsdException w:name="Normal" w:semiHidden="0" w:uiPriority="0" w:unhideWhenUsed="0" w:qFormat="1"/>
+    <w:lsdException w:name="heading 1" w:semiHidden="0" w:uiPriority="9" w:unhideWhenUsed="0" w:qFormat="1"/>
+    <w:lsdException w:name="heading 2" w:uiPriority="9" w:qFormat="1"/>
+    <w:lsdException w:name="heading 3" w:uiPriority="9" w:qFormat="1"/>
+    <w:lsdException w:name="heading 4" w:uiPriority="9" w:qFormat="1"/>
+    <w:lsdException w:name="heading 5" w:uiPriority="9" w:qFormat="1"/>
+    <w:lsdException w:name="heading 6" w:uiPriority="9" w:qFormat="1"/>
+    <w:lsdException w:name="heading 7" w:uiPriority="9" w:qFormat="1"/>
+    <w:lsdException w:name="heading 8" w:uiPriority="9" w:qFormat="1"/>
+    <w:lsdException w:name="heading 9" w:uiPriority="9" w:qFormat="1"/>
+    <w:lsdException w:name="toc 1" w:uiPriority="39"/>
+    <w:lsdException w:name="toc 2" w:uiPriority="39"/>
+    <w:lsdException w:name="toc 3" w:uiPriority="39"/>
+    <w:lsdException w:name="toc 4" w:uiPriority="39"/>
+    <w:lsdException w:name="toc 5" w:uiPriority="39"/>
+    <w:lsdException w:name="toc 6" w:uiPriority="39"/>
+    <w:lsdException w:name="toc 7" w:uiPriority="39"/>
+    <w:lsdException w:name="toc 8" w:uiPriority="39"/>
+    <w:lsdException w:name="toc 9" w:uiPriority="39"/>
+    <w:lsdException w:name="caption" w:uiPriority="35" w:qFormat="1"/>
+    <w:lsdException w:name="Title" w:semiHidden="0" w:uiPriority="10" w:unhideWhenUsed="0" w:qFormat="1"/>
+    <w:lsdException w:name="Default Paragraph Font" w:uiPriority="1"/>
+    <w:lsdException w:name="Subtitle" w:semiHidden="0" w:uiPriority="11" w:unhideWhenUsed="0" w:qFormat="1"/>
+    <w:lsdException w:name="Strong" w:semiHidden="0" w:uiPriority="22" w:unhideWhenUsed="0" w:qFormat="1"/>
+    <w:lsdException w:name="Emphasis" w:semiHidden="0" w:uiPriority="20" w:unhideWhenUsed="0" w:qFormat="1"/>
+    <w:lsdException w:name="Table Grid" w:semiHidden="0" w:uiPriority="39" w:unhideWhenUsed="0"/>
+    <w:lsdException w:name="Placeholder Text" w:unhideWhenUsed="0"/>
+    <w:lsdException w:name="No Spacing" w:semiHidden="0" w:uiPriority="1" w:unhideWhenUsed="0" w:qFormat="1"/>
+    <w:lsdException w:name="Light Shading" w:semiHidden="0" w:uiPriority="60" w:unhideWhenUsed="0"/>
+    <w:lsdException w:name="Light List" w:semiHidden="0" w:uiPriority="61" w:unhideWhenUsed="0"/>
+    <w:lsdException w:name="Light Grid" w:semiHidden="0" w:uiPriority="62" w:unhideWhenUsed="0"/>
+    <w:lsdException w:name="Medium Shading 1" w:semiHidden="0" w:uiPriority="63" w:unhideWhenUsed="0"/>
+    <w:lsdException w:name="Medium Shading 2" w:semiHidden="0" w:uiPriority="64" w:unhideWhenUsed="0"/>
+    <w:lsdException w:name="Medium List 1" w:semiHidden="0" w:uiPriority="65" w:unhideWhenUsed="0"/>
+    <w:lsdException w:name="Medium List 2" w:semiHidden="0" w:uiPriority="66" w:unhideWhenUsed="0"/>
+    <w:lsdException w:name="Medium Grid 1" w:semiHidden="0" w:uiPriority="67" w:unhideWhenUsed="0"/>
+    <w:lsdException w:name="Medium Grid 2" w:semiHidden="0" w:uiPriority="68" w:unhideWhenUsed="0"/>
+    <w:lsdException w:name="Medium Grid 3" w:semiHidden="0" w:uiPriority="69" w:unhideWhenUsed="0"/>
+    <w:lsdException w:name="Dark List" w:semiHidden="0" w:uiPriority="70" w:unhideWhenUsed="0"/>
+    <w:lsdException w:name="Colorful Shading" w:semiHidden="0" w:uiPriority="71" w:unhideWhenUsed="0"/>
+    <w:lsdException w:name="Colorful List" w:semiHidden="0" w:uiPriority="72" w:unhideWhenUsed="0"/>
+    <w:lsdException w:name="Colorful Grid" w:semiHidden="0" w:uiPriority="73" w:unhideWhenUsed="0"/>
+    <w:lsdException w:name="Light Shading Accent 1" w:semiHidden="0" w:uiPriority="60" w:unhideWhenUsed="0"/>
+    <w:lsdException w:name="Light List Accent 1" w:semiHidden="0" w:uiPriority="61" w:unhideWhenUsed="0"/>
+    <w:lsdException w:name="Light Grid Accent 1" w:semiHidden="0" w:uiPriority="62" w:unhideWhenUsed="0"/>
+    <w:lsdException w:name="Medium Shading 1 Accent 1" w:semiHidden="0" w:uiPriority="63" w:unhideWhenUsed="0"/>
+    <w:lsdException w:name="Medium Shading 2 Accent 1" w:semiHidden="0" w:uiPriority="64" w:unhideWhenUsed="0"/>
+    <w:lsdException w:name="Medium List 1 Accent 1" w:semiHidden="0" w:uiPriority="65" w:unhideWhenUsed="0"/>
+    <w:lsdException w:name="Revision" w:unhideWhenUsed="0"/>
+    <w:lsdException w:name="List Paragraph" w:semiHidden="0" w:uiPriority="34" w:unhideWhenUsed="0" w:qFormat="1"/>
+    <w:lsdException w:name="Quote" w:semiHidden="0" w:uiPriority="29" w:unhideWhenUsed="0" w:qFormat="1"/>
+    <w:lsdException w:name="Intense Quote" w:semiHidden="0" w:uiPriority="30" w:unhideWhenUsed="0" w:qFormat="1"/>
+    <w:lsdException w:name="Medium List 2 Accent 1" w:semiHidden="0" w:uiPriority="66" w:unhideWhenUsed="0"/>
+    <w:lsdException w:name="Medium Grid 1 Accent 1" w:semiHidden="0" w:uiPriority="67" w:unhideWhenUsed="0"/>
+    <w:lsdException w:name="Medium Grid 2 Accent 1" w:semiHidden="0" w:uiPriority="68" w:unhideWhenUsed="0"/>
+    <w:lsdException w:name="Medium Grid 3 Accent 1" w:semiHidden="0" w:uiPriority="69" w:unhideWhenUsed="0"/>
+    <w:lsdException w:name="Dark List Accent 1" w:semiHidden="0" w:uiPriority="70" w:unhideWhenUsed="0"/>
+    <w:lsdException w:name="Colorful Shading Accent 1" w:semiHidden="0" w:uiPriority="71" w:unhideWhenUsed="0"/>
+    <w:lsdException w:name="Colorful List Accent 1" w:semiHidden="0" w:uiPriority="72" w:unhideWhenUsed="0"/>
+    <w:lsdException w:name="Colorful Grid Accent 1" w:semiHidden="0" w:uiPriority="73" w:unhideWhenUsed="0"/>
+    <w:lsdException w:name="Light Shading Accent 2" w:semiHidden="0" w:uiPriority="60" w:unhideWhenUsed="0"/>
+    <w:lsdException w:name="Light List Accent 2" w:semiHidden="0" w:uiPriority="61" w:unhideWhenUsed="0"/>
+    <w:lsdException w:name="Light Grid Accent 2" w:semiHidden="0" w:uiPriority="62" w:unhideWhenUsed="0"/>
+    <w:lsdException w:name="Medium Shading 1 Accent 2" w:semiHidden="0" w:uiPriority="63" w:unhideWhenUsed="0"/>
+    <w:lsdException w:name="Medium Shading 2 Accent 2" w:semiHidden="0" w:uiPriority="64" w:unhideWhenUsed="0"/>
+    <w:lsdException w:name="Medium List 1 Accent 2" w:semiHidden="0" w:uiPriority="65" w:unhideWhenUsed="0"/>
+    <w:lsdException w:name="Medium List 2 Accent 2" w:semiHidden="0" w:uiPriority="66" w:unhideWhenUsed="0"/>
+    <w:lsdException w:name="Medium Grid 1 Accent 2" w:semiHidden="0" w:uiPriority="67" w:unhideWhenUsed="0"/>
+    <w:lsdException w:name="Medium Grid 2 Accent 2" w:semiHidden="0" w:uiPriority="68" w:unhideWhenUsed="0"/>
+    <w:lsdException w:name="Medium Grid 3 Accent 2" w:semiHidden="0" w:uiPriority="69" w:unhideWhenUsed="0"/>
+    <w:lsdException w:name="Dark List Accent 2" w:semiHidden="0" w:uiPriority="70" w:unhideWhenUsed="0"/>
+    <w:lsdException w:name="Colorful Shading Accent 2" w:semiHidden="0" w:uiPriority="71" w:unhideWhenUsed="0"/>
+    <w:lsdException w:name="Colorful List Accent 2" w:semiHidden="0" w:uiPriority="72" w:unhideWhenUsed="0"/>
+    <w:lsdException w:name="Colorful Grid Accent 2" w:semiHidden="0" w:uiPriority="73" w:unhideWhenUsed="0"/>
+    <w:lsdException w:name="Light Shading Accent 3" w:semiHidden="0" w:uiPriority="60" w:unhideWhenUsed="0"/>
+    <w:lsdException w:name="Light List Accent 3" w:semiHidden="0" w:uiPriority="61" w:unhideWhenUsed="0"/>
+    <w:lsdException w:name="Light Grid Accent 3" w:semiHidden="0" w:uiPriority="62" w:unhideWhenUsed="0"/>
+    <w:lsdException w:name="Medium Shading 1 Accent 3" w:semiHidden="0" w:uiPriority="63" w:unhideWhenUsed="0"/>
+    <w:lsdException w:name="Medium Shading 2 Accent 3" w:semiHidden="0" w:uiPriority="64" w:unhideWhenUsed="0"/>
+    <w:lsdException w:name="Medium List 1 Accent 3" w:semiHidden="0" w:uiPriority="65" w:unhideWhenUsed="0"/>
+    <w:lsdException w:name="Medium List 2 Accent 3" w:semiHidden="0" w:uiPriority="66" w:unhideWhenUsed="0"/>
+    <w:lsdException w:name="Medium Grid 1 Accent 3" w:semiHidden="0" w:uiPriority="67" w:unhideWhenUsed="0"/>
+    <w:lsdException w:name="Medium Grid 2 Accent 3" w:semiHidden="0" w:uiPriority="68" w:unhideWhenUsed="0"/>
+    <w:lsdException w:name="Medium Grid 3 Accent 3" w:semiHidden="0" w:uiPriority="69" w:unhideWhenUsed="0"/>
+    <w:lsdException w:name="Dark List Accent 3" w:semiHidden="0" w:uiPriority="70" w:unhideWhenUsed="0"/>
+    <w:lsdException w:name="Colorful Shading Accent 3" w:semiHidden="0" w:uiPriority="71" w:unhideWhenUsed="0"/>
+    <w:lsdException w:name="Colorful List Accent 3" w:semiHidden="0" w:uiPriority="72" w:unhideWhenUsed="0"/>
+    <w:lsdException w:name="Colorful Grid Accent 3" w:semiHidden="0" w:uiPriority="73" w:unhideWhenUsed="0"/>
+    <w:lsdException w:name="Light Shading Accent 4" w:semiHidden="0" w:uiPriority="60" w:unhideWhenUsed="0"/>
+    <w:lsdException w:name="Light List Accent 4" w:semiHidden="0" w:uiPriority="61" w:unhideWhenUsed="0"/>
+    <w:lsdException w:name="Light Grid Accent 4" w:semiHidden="0" w:uiPriority="62" w:unhideWhenUsed="0"/>
+    <w:lsdException w:name="Medium Shading 1 Accent 4" w:semiHidden="0" w:uiPriority="63" w:unhideWhenUsed="0"/>
+    <w:lsdException w:name="Medium Shading 2 Accent 4" w:semiHidden="0" w:uiPriority="64" w:unhideWhenUsed="0"/>
+    <w:lsdException w:name="Medium List 1 Accent 4" w:semiHidden="0" w:uiPriority="65" w:unhideWhenUsed="0"/>
+    <w:lsdException w:name="Medium List 2 Accent 4" w:semiHidden="0" w:uiPriority="66" w:unhideWhenUsed="0"/>
+    <w:lsdException w:name="Medium Grid 1 Accent 4" w:semiHidden="0" w:uiPriority="67" w:unhideWhenUsed="0"/>
+    <w:lsdException w:name="Medium Grid 2 Accent 4" w:semiHidden="0" w:uiPriority="68" w:unhideWhenUsed="0"/>
+    <w:lsdException w:name="Medium Grid 3 Accent 4" w:semiHidden="0" w:uiPriority="69" w:unhideWhenUsed="0"/>
+    <w:lsdException w:name="Dark List Accent 4" w:semiHidden="0" w:uiPriority="70" w:unhideWhenUsed="0"/>
+    <w:lsdException w:name="Colorful Shading Accent 4" w:semiHidden="0" w:uiPriority="71" w:unhideWhenUsed="0"/>
+    <w:lsdException w:name="Colorful List Accent 4" w:semiHidden="0" w:uiPriority="72" w:unhideWhenUsed="0"/>
+    <w:lsdException w:name="Colorful Grid Accent 4" w:semiHidden="0" w:uiPriority="73" w:unhideWhenUsed="0"/>
+    <w:lsdException w:name="Light Shading Accent 5" w:semiHidden="0" w:uiPriority="60" w:unhideWhenUsed="0"/>
+    <w:lsdException w:name="Light List Accent 5" w:semiHidden="0" w:uiPriority="61" w:unhideWhenUsed="0"/>
+    <w:lsdException w:name="Light Grid Accent 5" w:semiHidden="0" w:uiPriority="62" w:unhideWhenUsed="0"/>
+    <w:lsdException w:name="Medium Shading 1 Accent 5" w:semiHidden="0" w:uiPriority="63" w:unhideWhenUsed="0"/>
+    <w:lsdException w:name="Medium Shading 2 Accent 5" w:semiHidden="0" w:uiPriority="64" w:unhideWhenUsed="0"/>
+    <w:lsdException w:name="Medium List 1 Accent 5" w:semiHidden="0" w:uiPriority="65" w:unhideWhenUsed="0"/>
+    <w:lsdException w:name="Medium List 2 Accent 5" w:semiHidden="0" w:uiPriority="66" w:unhideWhenUsed="0"/>
+    <w:lsdException w:name="Medium Grid 1 Accent 5" w:semiHidden="0" w:uiPriority="67" w:unhideWhenUsed="0"/>
+    <w:lsdException w:name="Medium Grid 2 Accent 5" w:semiHidden="0" w:uiPriority="68" w:unhideWhenUsed="0"/>
+    <w:lsdException w:name="Medium Grid 3 Accent 5" w:semiHidden="0" w:uiPriority="69" w:unhideWhenUsed="0"/>
+    <w:lsdException w:name="Dark List Accent 5" w:semiHidden="0" w:uiPriority="70" w:unhideWhenUsed="0"/>
+    <w:lsdException w:name="Colorful Shading Accent 5" w:semiHidden="0" w:uiPriority="71" w:unhideWhenUsed="0"/>
+    <w:lsdException w:name="Colorful List Accent 5" w:semiHidden="0" w:uiPriority="72" w:unhideWhenUsed="0"/>
+    <w:lsdException w:name="Colorful Grid Accent 5" w:semiHidden="0" w:uiPriority="73" w:unhideWhenUsed="0"/>
+    <w:lsdException w:name="Light Shading Accent 6" w:semiHidden="0" w:uiPriority="60" w:unhideWhenUsed="0"/>
+    <w:lsdException w:name="Light List Accent 6" w:semiHidden="0" w:uiPriority="61" w:unhideWhenUsed="0"/>
+    <w:lsdException w:name="Light Grid Accent 6" w:semiHidden="0" w:uiPriority="62" w:unhideWhenUsed="0"/>
+    <w:lsdException w:name="Medium Shading 1 Accent 6" w:semiHidden="0" w:uiPriority="63" w:unhideWhenUsed="0"/>
+    <w:lsdException w:name="Medium Shading 2 Accent 6" w:semiHidden="0" w:uiPriority="64" w:unhideWhenUsed="0"/>
+    <w:lsdException w:name="Medium List 1 Accent 6" w:semiHidden="0" w:uiPriority="65" w:unhideWhenUsed="0"/>
+    <w:lsdException w:name="Medium List 2 Accent 6" w:semiHidden="0" w:uiPriority="66" w:unhideWhenUsed="0"/>
+    <w:lsdException w:name="Medium Grid 1 Accent 6" w:semiHidden="0" w:uiPriority="67" w:unhideWhenUsed="0"/>
+    <w:lsdException w:name="Medium Grid 2 Accent 6" w:semiHidden="0" w:uiPriority="68" w:unhideWhenUsed="0"/>
+    <w:lsdException w:name="Medium Grid 3 Accent 6" w:semiHidden="0" w:uiPriority="69" w:unhideWhenUsed="0"/>
+    <w:lsdException w:name="Dark List Accent 6" w:semiHidden="0" w:uiPriority="70" w:unhideWhenUsed="0"/>
+    <w:lsdException w:name="Colorful Shading Accent 6" w:semiHidden="0" w:uiPriority="71" w:unhideWhenUsed="0"/>
+    <w:lsdException w:name="Colorful List Accent 6" w:semiHidden="0" w:uiPriority="72" w:unhideWhenUsed="0"/>
+    <w:lsdException w:name="Colorful Grid Accent 6" w:semiHidden="0" w:uiPriority="73" w:unhideWhenUsed="0"/>
+    <w:lsdException w:name="Subtle Emphasis" w:semiHidden="0" w:uiPriority="19" w:unhideWhenUsed="0" w:qFormat="1"/>
+    <w:lsdException w:name="Intense Emphasis" w:semiHidden="0" w:uiPriority="21" w:unhideWhenUsed="0" w:qFormat="1"/>
+    <w:lsdException w:name="Subtle Reference" w:semiHidden="0" w:uiPriority="31" w:unhideWhenUsed="0" w:qFormat="1"/>
+    <w:lsdException w:name="Intense Reference" w:semiHidden="0" w:uiPriority="32" w:unhideWhenUsed="0" w:qFormat="1"/>
+    <w:lsdException w:name="Book Title" w:semiHidden="0" w:uiPriority="33" w:unhideWhenUsed="0" w:qFormat="1"/>
+    <w:lsdException w:name="Bibliography" w:uiPriority="37"/>
+    <w:lsdException w:name="TOC Heading" w:uiPriority="39" w:qFormat="1"/>
   </w:latentStyles>
   <w:style w:type="paragraph" w:default="1" w:styleId="Normal">
     <w:name w:val="Normal"/>
     <w:qFormat/>
+    <w:rsid w:val="00116F96"/>
   </w:style>
   <w:style w:type="paragraph" w:styleId="Heading1">
     <w:name w:val="heading 1"/>
@@ -1351,6 +1342,7 @@
     <w:uiPriority w:val="99"/>
     <w:semiHidden/>
     <w:unhideWhenUsed/>
+    <w:qFormat/>
     <w:tblPr>
       <w:tblInd w:w="0" w:type="dxa"/>
       <w:tblCellMar>
@@ -1502,7 +1494,7 @@
       <w:u w:val="single"/>
     </w:rPr>
   </w:style>
-  <w:style w:type="character" w:styleId="UnresolvedMention">
+  <w:style w:type="character" w:customStyle="1" w:styleId="UnresolvedMention">
     <w:name w:val="Unresolved Mention"/>
     <w:basedOn w:val="DefaultParagraphFont"/>
     <w:uiPriority w:val="99"/>
@@ -1616,7 +1608,7 @@
     </a:clrScheme>
     <a:fontScheme name="Office">
       <a:majorFont>
-        <a:latin typeface="Calibri Light" panose="020F0302020204030204"/>
+        <a:latin typeface="Calibri Light"/>
         <a:ea typeface=""/>
         <a:cs typeface=""/>
         <a:font script="Jpan" typeface="游ゴシック Light"/>
@@ -1668,7 +1660,7 @@
         <a:font script="Tfng" typeface="Ebrima"/>
       </a:majorFont>
       <a:minorFont>
-        <a:latin typeface="Calibri" panose="020F0502020204030204"/>
+        <a:latin typeface="Calibri"/>
         <a:ea typeface=""/>
         <a:cs typeface=""/>
         <a:font script="Jpan" typeface="游明朝"/>
@@ -1862,7 +1854,7 @@
   <a:extraClrSchemeLst/>
   <a:extLst>
     <a:ext uri="{05A4C25C-085E-4340-85A3-A5531E510DB2}">
-      <thm15:themeFamily xmlns:thm15="http://schemas.microsoft.com/office/thememl/2012/main" name="Office Theme" id="{62F939B6-93AF-4DB8-9C6B-D6C7DFDC589F}" vid="{4A3C46E8-61CC-4603-A589-7422A47A8E4A}"/>
+      <thm15:themeFamily xmlns:thm15="http://schemas.microsoft.com/office/thememl/2012/main" xmlns="" name="Office Theme" id="{62F939B6-93AF-4DB8-9C6B-D6C7DFDC589F}" vid="{4A3C46E8-61CC-4603-A589-7422A47A8E4A}"/>
     </a:ext>
   </a:extLst>
 </a:theme>

</xml_diff>

<commit_message>
Adding summary and challenges in the field of AI. Understanding our solutions, and its relation to the ARC paper.
</commit_message>
<xml_diff>
--- a/PTAI3.docx
+++ b/PTAI3.docx
@@ -107,12 +107,16 @@
         <w:spacing w:before="40" w:after="0" w:line="276" w:lineRule="auto"/>
         <w:rPr>
           <w:rFonts w:ascii="Calibri Light" w:eastAsia="Calibri Light" w:hAnsi="Calibri Light" w:cs="Calibri Light"/>
-          <w:color w:val="2F5496"/>
-        </w:rPr>
-      </w:pPr>
-      <w:r>
-        <w:rPr>
-          <w:rFonts w:ascii="Calibri Light" w:eastAsia="Calibri Light" w:hAnsi="Calibri Light" w:cs="Calibri Light"/>
+          <w:b/>
+          <w:bCs/>
+          <w:color w:val="2F5496"/>
+        </w:rPr>
+      </w:pPr>
+      <w:r>
+        <w:rPr>
+          <w:rFonts w:ascii="Calibri Light" w:eastAsia="Calibri Light" w:hAnsi="Calibri Light" w:cs="Calibri Light"/>
+          <w:b/>
+          <w:bCs/>
           <w:color w:val="2F5496"/>
         </w:rPr>
         <w:t xml:space="preserve">List of Tasks </w:t>
@@ -121,6 +125,8 @@
       <w:r>
         <w:rPr>
           <w:rFonts w:ascii="Calibri Light" w:eastAsia="Calibri Light" w:hAnsi="Calibri Light" w:cs="Calibri Light"/>
+          <w:b/>
+          <w:bCs/>
           <w:color w:val="2F5496"/>
         </w:rPr>
         <w:t>attempted :</w:t>
@@ -148,6 +154,15 @@
         </w:rPr>
         <w:t>9565186b.json</w:t>
       </w:r>
+      <w:r>
+        <w:rPr>
+          <w:rFonts w:ascii="Arial" w:eastAsia="Arial" w:hAnsi="Arial" w:cs="Arial"/>
+          <w:color w:val="000000"/>
+          <w:sz w:val="20"/>
+          <w:shd w:val="clear" w:color="auto" w:fill="FFFFFF"/>
+        </w:rPr>
+        <w:t xml:space="preserve"> - Praneeth</w:t>
+      </w:r>
     </w:p>
     <w:p>
       <w:pPr>
@@ -167,6 +182,12 @@
         </w:rPr>
         <w:t>28bf18c6.json</w:t>
       </w:r>
+      <w:r>
+        <w:rPr>
+          <w:rFonts w:ascii="Calibri" w:eastAsia="Calibri" w:hAnsi="Calibri" w:cs="Calibri"/>
+        </w:rPr>
+        <w:t xml:space="preserve"> - Tudor</w:t>
+      </w:r>
     </w:p>
     <w:p>
       <w:pPr>
@@ -189,6 +210,15 @@
         </w:rPr>
         <w:t>ea786f4a.json</w:t>
       </w:r>
+      <w:r>
+        <w:rPr>
+          <w:rFonts w:ascii="Arial" w:eastAsia="Arial" w:hAnsi="Arial" w:cs="Arial"/>
+          <w:color w:val="000000"/>
+          <w:sz w:val="20"/>
+          <w:shd w:val="clear" w:color="auto" w:fill="FFFFFF"/>
+        </w:rPr>
+        <w:t xml:space="preserve"> - Laura</w:t>
+      </w:r>
     </w:p>
     <w:p>
       <w:pPr>
@@ -197,6 +227,8 @@
         <w:spacing w:before="40" w:after="0" w:line="276" w:lineRule="auto"/>
         <w:rPr>
           <w:rFonts w:ascii="Calibri Light" w:eastAsia="Calibri Light" w:hAnsi="Calibri Light" w:cs="Calibri Light"/>
+          <w:b/>
+          <w:bCs/>
           <w:color w:val="2F5496"/>
         </w:rPr>
       </w:pPr>
@@ -204,6 +236,8 @@
       <w:r>
         <w:rPr>
           <w:rFonts w:ascii="Calibri Light" w:eastAsia="Calibri Light" w:hAnsi="Calibri Light" w:cs="Calibri Light"/>
+          <w:b/>
+          <w:bCs/>
           <w:color w:val="2F5496"/>
         </w:rPr>
         <w:t>Github</w:t>
@@ -212,6 +246,8 @@
       <w:r>
         <w:rPr>
           <w:rFonts w:ascii="Calibri Light" w:eastAsia="Calibri Light" w:hAnsi="Calibri Light" w:cs="Calibri Light"/>
+          <w:b/>
+          <w:bCs/>
           <w:color w:val="2F5496"/>
         </w:rPr>
         <w:t xml:space="preserve"> Link to </w:t>
@@ -220,6 +256,8 @@
       <w:r>
         <w:rPr>
           <w:rFonts w:ascii="Calibri Light" w:eastAsia="Calibri Light" w:hAnsi="Calibri Light" w:cs="Calibri Light"/>
+          <w:b/>
+          <w:bCs/>
           <w:color w:val="2F5496"/>
         </w:rPr>
         <w:t>Solution :</w:t>
@@ -253,12 +291,16 @@
         <w:spacing w:before="40" w:after="0" w:line="360" w:lineRule="auto"/>
         <w:rPr>
           <w:rFonts w:ascii="Calibri Light" w:eastAsia="Calibri Light" w:hAnsi="Calibri Light" w:cs="Calibri Light"/>
-          <w:color w:val="2F5496"/>
-        </w:rPr>
-      </w:pPr>
-      <w:r>
-        <w:rPr>
-          <w:rFonts w:ascii="Calibri Light" w:eastAsia="Calibri Light" w:hAnsi="Calibri Light" w:cs="Calibri Light"/>
+          <w:b/>
+          <w:bCs/>
+          <w:color w:val="2F5496"/>
+        </w:rPr>
+      </w:pPr>
+      <w:r>
+        <w:rPr>
+          <w:rFonts w:ascii="Calibri Light" w:eastAsia="Calibri Light" w:hAnsi="Calibri Light" w:cs="Calibri Light"/>
+          <w:b/>
+          <w:bCs/>
           <w:color w:val="2F5496"/>
         </w:rPr>
         <w:t xml:space="preserve">Task </w:t>
@@ -267,6 +309,8 @@
       <w:r>
         <w:rPr>
           <w:rFonts w:ascii="Calibri Light" w:eastAsia="Calibri Light" w:hAnsi="Calibri Light" w:cs="Calibri Light"/>
+          <w:b/>
+          <w:bCs/>
           <w:color w:val="2F5496"/>
         </w:rPr>
         <w:t>Description :</w:t>
@@ -277,30 +321,38 @@
       <w:pPr>
         <w:spacing w:line="360" w:lineRule="auto"/>
         <w:rPr>
-          <w:rFonts w:ascii="Calibri" w:eastAsia="Calibri" w:hAnsi="Calibri" w:cs="Calibri"/>
-          <w:b/>
-        </w:rPr>
-      </w:pPr>
-      <w:r>
-        <w:rPr>
-          <w:rFonts w:ascii="Calibri" w:eastAsia="Calibri" w:hAnsi="Calibri" w:cs="Calibri"/>
-          <w:b/>
+          <w:rFonts w:ascii="Calibri Light" w:eastAsia="Calibri Light" w:hAnsi="Calibri Light" w:cs="Calibri Light"/>
+          <w:b/>
+          <w:bCs/>
+          <w:color w:val="2F5496"/>
+        </w:rPr>
+      </w:pPr>
+      <w:r>
+        <w:rPr>
+          <w:rFonts w:ascii="Calibri Light" w:eastAsia="Calibri Light" w:hAnsi="Calibri Light" w:cs="Calibri Light"/>
+          <w:b/>
+          <w:bCs/>
+          <w:color w:val="2F5496"/>
         </w:rPr>
         <w:t xml:space="preserve">Task </w:t>
       </w:r>
       <w:proofErr w:type="gramStart"/>
       <w:r>
         <w:rPr>
-          <w:rFonts w:ascii="Calibri" w:eastAsia="Calibri" w:hAnsi="Calibri" w:cs="Calibri"/>
-          <w:b/>
+          <w:rFonts w:ascii="Calibri Light" w:eastAsia="Calibri Light" w:hAnsi="Calibri Light" w:cs="Calibri Light"/>
+          <w:b/>
+          <w:bCs/>
+          <w:color w:val="2F5496"/>
         </w:rPr>
         <w:t>9565186b.json :</w:t>
       </w:r>
       <w:proofErr w:type="gramEnd"/>
       <w:r>
         <w:rPr>
-          <w:rFonts w:ascii="Calibri" w:eastAsia="Calibri" w:hAnsi="Calibri" w:cs="Calibri"/>
-          <w:b/>
+          <w:rFonts w:ascii="Calibri Light" w:eastAsia="Calibri Light" w:hAnsi="Calibri Light" w:cs="Calibri Light"/>
+          <w:b/>
+          <w:bCs/>
+          <w:color w:val="2F5496"/>
         </w:rPr>
         <w:t xml:space="preserve"> </w:t>
       </w:r>
@@ -446,15 +498,20 @@
     </w:p>
     <w:p>
       <w:pPr>
-        <w:rPr>
-          <w:rFonts w:ascii="Calibri" w:eastAsia="Calibri" w:hAnsi="Calibri" w:cs="Calibri"/>
-          <w:b/>
-        </w:rPr>
-      </w:pPr>
-      <w:r>
-        <w:rPr>
-          <w:rFonts w:ascii="Calibri" w:eastAsia="Calibri" w:hAnsi="Calibri" w:cs="Calibri"/>
-          <w:b/>
+        <w:spacing w:line="360" w:lineRule="auto"/>
+        <w:rPr>
+          <w:rFonts w:ascii="Calibri Light" w:eastAsia="Calibri Light" w:hAnsi="Calibri Light" w:cs="Calibri Light"/>
+          <w:b/>
+          <w:bCs/>
+          <w:color w:val="2F5496"/>
+        </w:rPr>
+      </w:pPr>
+      <w:r>
+        <w:rPr>
+          <w:rFonts w:ascii="Calibri Light" w:eastAsia="Calibri Light" w:hAnsi="Calibri Light" w:cs="Calibri Light"/>
+          <w:b/>
+          <w:bCs/>
+          <w:color w:val="2F5496"/>
         </w:rPr>
         <w:t xml:space="preserve">Python Libraries: </w:t>
       </w:r>
@@ -533,23 +590,25 @@
           <v:rect id="rectole0000000000" o:spid="_x0000_i1025" style="width:409.8pt;height:310.8pt" o:ole="" o:preferrelative="t" stroked="f">
             <v:imagedata r:id="rId6" o:title=""/>
           </v:rect>
-          <o:OLEObject Type="Embed" ProgID="StaticMetafile" ShapeID="rectole0000000000" DrawAspect="Content" ObjectID="_1636313170" r:id="rId7"/>
+          <o:OLEObject Type="Embed" ProgID="StaticMetafile" ShapeID="rectole0000000000" DrawAspect="Content" ObjectID="_1636532435" r:id="rId7"/>
         </w:object>
       </w:r>
     </w:p>
     <w:p>
       <w:pPr>
-        <w:keepNext/>
-        <w:keepLines/>
-        <w:spacing w:before="40" w:after="0" w:line="360" w:lineRule="auto"/>
-        <w:rPr>
-          <w:rFonts w:ascii="Calibri Light" w:eastAsia="Calibri Light" w:hAnsi="Calibri Light" w:cs="Calibri Light"/>
-          <w:color w:val="2F5496"/>
-        </w:rPr>
-      </w:pPr>
-      <w:r>
-        <w:rPr>
-          <w:rFonts w:ascii="Calibri Light" w:eastAsia="Calibri Light" w:hAnsi="Calibri Light" w:cs="Calibri Light"/>
+        <w:spacing w:line="360" w:lineRule="auto"/>
+        <w:rPr>
+          <w:rFonts w:ascii="Calibri Light" w:eastAsia="Calibri Light" w:hAnsi="Calibri Light" w:cs="Calibri Light"/>
+          <w:b/>
+          <w:bCs/>
+          <w:color w:val="2F5496"/>
+        </w:rPr>
+      </w:pPr>
+      <w:r>
+        <w:rPr>
+          <w:rFonts w:ascii="Calibri Light" w:eastAsia="Calibri Light" w:hAnsi="Calibri Light" w:cs="Calibri Light"/>
+          <w:b/>
+          <w:bCs/>
           <w:color w:val="2F5496"/>
         </w:rPr>
         <w:t xml:space="preserve">Task </w:t>
@@ -558,6 +617,8 @@
       <w:r>
         <w:rPr>
           <w:rFonts w:ascii="Calibri Light" w:eastAsia="Calibri Light" w:hAnsi="Calibri Light" w:cs="Calibri Light"/>
+          <w:b/>
+          <w:bCs/>
           <w:color w:val="2F5496"/>
         </w:rPr>
         <w:t>Description :</w:t>
@@ -651,14 +712,7 @@
           <w:rFonts w:ascii="Calibri" w:eastAsia="Calibri" w:hAnsi="Calibri" w:cs="Calibri"/>
           <w:b/>
         </w:rPr>
-        <w:t>Solution –</w:t>
-      </w:r>
-      <w:r>
-        <w:rPr>
-          <w:rFonts w:ascii="Calibri" w:eastAsia="Calibri" w:hAnsi="Calibri" w:cs="Calibri"/>
-          <w:b/>
-        </w:rPr>
-        <w:t xml:space="preserve"> Solve Method</w:t>
+        <w:t>Solution – Solve Method</w:t>
       </w:r>
     </w:p>
     <w:p>
@@ -685,13 +739,7 @@
         <w:rPr>
           <w:rFonts w:ascii="Calibri" w:eastAsia="Calibri" w:hAnsi="Calibri" w:cs="Calibri"/>
         </w:rPr>
-        <w:t xml:space="preserve"> array. From this array we get the color of the center cell in the diagonal.  And then we fill the diagonals with the sele</w:t>
-      </w:r>
-      <w:r>
-        <w:rPr>
-          <w:rFonts w:ascii="Calibri" w:eastAsia="Calibri" w:hAnsi="Calibri" w:cs="Calibri"/>
-        </w:rPr>
-        <w:t xml:space="preserve">cted color using </w:t>
+        <w:t xml:space="preserve"> array. From this array we get the color of the center cell in the diagonal.  And then we fill the diagonals with the selected color using </w:t>
       </w:r>
       <w:proofErr w:type="spellStart"/>
       <w:r>
@@ -775,23 +823,25 @@
           <v:rect id="rectole0000000001" o:spid="_x0000_i1026" style="width:379.8pt;height:318pt" o:ole="" o:preferrelative="t" stroked="f">
             <v:imagedata r:id="rId8" o:title=""/>
           </v:rect>
-          <o:OLEObject Type="Embed" ProgID="StaticMetafile" ShapeID="rectole0000000001" DrawAspect="Content" ObjectID="_1636313171" r:id="rId9"/>
+          <o:OLEObject Type="Embed" ProgID="StaticMetafile" ShapeID="rectole0000000001" DrawAspect="Content" ObjectID="_1636532436" r:id="rId9"/>
         </w:object>
       </w:r>
     </w:p>
     <w:p>
       <w:pPr>
-        <w:keepNext/>
-        <w:keepLines/>
-        <w:spacing w:before="40" w:after="0" w:line="360" w:lineRule="auto"/>
-        <w:rPr>
-          <w:rFonts w:ascii="Calibri Light" w:eastAsia="Calibri Light" w:hAnsi="Calibri Light" w:cs="Calibri Light"/>
-          <w:color w:val="2F5496"/>
-        </w:rPr>
-      </w:pPr>
-      <w:r>
-        <w:rPr>
-          <w:rFonts w:ascii="Calibri Light" w:eastAsia="Calibri Light" w:hAnsi="Calibri Light" w:cs="Calibri Light"/>
+        <w:spacing w:line="360" w:lineRule="auto"/>
+        <w:rPr>
+          <w:rFonts w:ascii="Calibri Light" w:eastAsia="Calibri Light" w:hAnsi="Calibri Light" w:cs="Calibri Light"/>
+          <w:b/>
+          <w:bCs/>
+          <w:color w:val="2F5496"/>
+        </w:rPr>
+      </w:pPr>
+      <w:r>
+        <w:rPr>
+          <w:rFonts w:ascii="Calibri Light" w:eastAsia="Calibri Light" w:hAnsi="Calibri Light" w:cs="Calibri Light"/>
+          <w:b/>
+          <w:bCs/>
           <w:color w:val="2F5496"/>
         </w:rPr>
         <w:t xml:space="preserve">Task </w:t>
@@ -800,6 +850,8 @@
       <w:r>
         <w:rPr>
           <w:rFonts w:ascii="Calibri Light" w:eastAsia="Calibri Light" w:hAnsi="Calibri Light" w:cs="Calibri Light"/>
+          <w:b/>
+          <w:bCs/>
           <w:color w:val="2F5496"/>
         </w:rPr>
         <w:t>Description :</w:t>
@@ -892,32 +944,14 @@
         <w:rPr>
           <w:rFonts w:ascii="Calibri" w:eastAsia="Calibri" w:hAnsi="Calibri" w:cs="Calibri"/>
         </w:rPr>
-        <w:t>The solve metho</w:t>
-      </w:r>
-      <w:r>
-        <w:rPr>
-          <w:rFonts w:ascii="Calibri" w:eastAsia="Calibri" w:hAnsi="Calibri" w:cs="Calibri"/>
-        </w:rPr>
-        <w:t>d will receive a list of lists which can be represented as a 2D array with rows and columns. From this resulting 8x8 grid we can find the 3x3 grid with non-negative values by iterating over each possible 3x3 grid and calculating the one with the highest va</w:t>
-      </w:r>
-      <w:r>
-        <w:rPr>
-          <w:rFonts w:ascii="Calibri" w:eastAsia="Calibri" w:hAnsi="Calibri" w:cs="Calibri"/>
-        </w:rPr>
-        <w:t xml:space="preserve">lue. This is achieved by using a nested for loop with n squared complexity. At each individual element we are adding the values of the other eight ones that form the grid. If for a grid the total value is higher than the stored largest value, each row is </w:t>
+        <w:t xml:space="preserve">The solve method will receive a list of lists which can be represented as a 2D array with rows and columns. From this resulting 8x8 grid we can find the 3x3 grid with non-negative values by iterating over each possible 3x3 grid and calculating the one with the highest value. This is achieved by using a nested for loop with n squared complexity. At each individual element we are adding the values of the other eight ones that form the grid. If for a grid the total value is higher than the stored largest value, each row is </w:t>
       </w:r>
       <w:proofErr w:type="gramStart"/>
       <w:r>
         <w:rPr>
           <w:rFonts w:ascii="Calibri" w:eastAsia="Calibri" w:hAnsi="Calibri" w:cs="Calibri"/>
         </w:rPr>
-        <w:t>d</w:t>
-      </w:r>
-      <w:r>
-        <w:rPr>
-          <w:rFonts w:ascii="Calibri" w:eastAsia="Calibri" w:hAnsi="Calibri" w:cs="Calibri"/>
-        </w:rPr>
-        <w:t>uplicated</w:t>
+        <w:t>duplicated</w:t>
       </w:r>
       <w:proofErr w:type="gramEnd"/>
       <w:r>
@@ -947,24 +981,314 @@
           <v:rect id="rectole0000000002" o:spid="_x0000_i1027" style="width:351.6pt;height:312pt" o:ole="" o:preferrelative="t" stroked="f">
             <v:imagedata r:id="rId10" o:title=""/>
           </v:rect>
-          <o:OLEObject Type="Embed" ProgID="StaticMetafile" ShapeID="rectole0000000002" DrawAspect="Content" ObjectID="_1636313172" r:id="rId11"/>
+          <o:OLEObject Type="Embed" ProgID="StaticMetafile" ShapeID="rectole0000000002" DrawAspect="Content" ObjectID="_1636532437" r:id="rId11"/>
         </w:object>
+      </w:r>
+    </w:p>
+    <w:p>
+      <w:pPr>
+        <w:spacing w:line="240" w:lineRule="auto"/>
+        <w:rPr>
+          <w:rFonts w:ascii="Calibri" w:eastAsia="Calibri" w:hAnsi="Calibri" w:cs="Calibri"/>
+        </w:rPr>
+      </w:pPr>
+    </w:p>
+    <w:p>
+      <w:pPr>
+        <w:rPr>
+          <w:rFonts w:ascii="Calibri" w:eastAsia="Calibri" w:hAnsi="Calibri" w:cs="Calibri"/>
+        </w:rPr>
+      </w:pPr>
+      <w:r>
+        <w:rPr>
+          <w:rFonts w:ascii="Calibri Light" w:eastAsia="Calibri Light" w:hAnsi="Calibri Light" w:cs="Calibri Light"/>
+          <w:b/>
+          <w:bCs/>
+          <w:color w:val="2F5496"/>
+        </w:rPr>
+        <w:t>M</w:t>
+      </w:r>
+      <w:r>
+        <w:rPr>
+          <w:rFonts w:ascii="Calibri Light" w:eastAsia="Calibri Light" w:hAnsi="Calibri Light" w:cs="Calibri Light"/>
+          <w:b/>
+          <w:bCs/>
+          <w:color w:val="2F5496"/>
+        </w:rPr>
+        <w:t xml:space="preserve">easuring </w:t>
+      </w:r>
+      <w:proofErr w:type="gramStart"/>
+      <w:r>
+        <w:rPr>
+          <w:rFonts w:ascii="Calibri Light" w:eastAsia="Calibri Light" w:hAnsi="Calibri Light" w:cs="Calibri Light"/>
+          <w:b/>
+          <w:bCs/>
+          <w:color w:val="2F5496"/>
+        </w:rPr>
+        <w:t xml:space="preserve">Intelligence </w:t>
+      </w:r>
+      <w:r>
+        <w:rPr>
+          <w:rFonts w:ascii="Calibri Light" w:eastAsia="Calibri Light" w:hAnsi="Calibri Light" w:cs="Calibri Light"/>
+          <w:b/>
+          <w:bCs/>
+          <w:color w:val="2F5496"/>
+        </w:rPr>
+        <w:t>:</w:t>
+      </w:r>
+      <w:proofErr w:type="gramEnd"/>
+      <w:r>
+        <w:rPr>
+          <w:rFonts w:ascii="Calibri" w:eastAsia="Calibri" w:hAnsi="Calibri" w:cs="Calibri"/>
+          <w:b/>
+          <w:bCs/>
+        </w:rPr>
+        <w:t xml:space="preserve"> </w:t>
+      </w:r>
+      <w:r>
+        <w:rPr>
+          <w:rFonts w:ascii="Calibri" w:eastAsia="Calibri" w:hAnsi="Calibri" w:cs="Calibri"/>
+        </w:rPr>
+        <w:t xml:space="preserve">Intelligence is a relative term and can be </w:t>
+      </w:r>
+      <w:r>
+        <w:rPr>
+          <w:rFonts w:ascii="Calibri" w:eastAsia="Calibri" w:hAnsi="Calibri" w:cs="Calibri"/>
+        </w:rPr>
+        <w:t>defined</w:t>
+      </w:r>
+      <w:r>
+        <w:rPr>
+          <w:rFonts w:ascii="Calibri" w:eastAsia="Calibri" w:hAnsi="Calibri" w:cs="Calibri"/>
+        </w:rPr>
+        <w:t xml:space="preserve"> differently by different persons. </w:t>
+      </w:r>
+      <w:r>
+        <w:rPr>
+          <w:rFonts w:ascii="Calibri" w:eastAsia="Calibri" w:hAnsi="Calibri" w:cs="Calibri"/>
+        </w:rPr>
+        <w:t xml:space="preserve">Though it is very difficult for machines to replicate Human behavior perfectly, this field is being evolved. Some of the key issues in AI systems are replicating human behavior, since we humans learn everything from experience and keep constantly evolving our selves with intelligence and environment. Its not about skill alone for any intelligent system to perform some tasks effectively, many factors such as practical experience, conditions and environment in which task </w:t>
+      </w:r>
+      <w:proofErr w:type="gramStart"/>
+      <w:r>
+        <w:rPr>
+          <w:rFonts w:ascii="Calibri" w:eastAsia="Calibri" w:hAnsi="Calibri" w:cs="Calibri"/>
+        </w:rPr>
+        <w:t>has to</w:t>
+      </w:r>
+      <w:proofErr w:type="gramEnd"/>
+      <w:r>
+        <w:rPr>
+          <w:rFonts w:ascii="Calibri" w:eastAsia="Calibri" w:hAnsi="Calibri" w:cs="Calibri"/>
+        </w:rPr>
+        <w:t xml:space="preserve"> performed contribute heavily. Skills again can be tied up closely with the task that we are about to solve, just like humans. Not all humans have the capability to do every task with same effectiveness, systems do have limited capability in terms of task diversity. </w:t>
+      </w:r>
+    </w:p>
+    <w:p>
+      <w:pPr>
+        <w:rPr>
+          <w:rFonts w:ascii="Calibri" w:eastAsia="Calibri" w:hAnsi="Calibri" w:cs="Calibri"/>
+          <w:b/>
+          <w:bCs/>
+        </w:rPr>
+      </w:pPr>
+      <w:r>
+        <w:rPr>
+          <w:rFonts w:ascii="Calibri" w:eastAsia="Calibri" w:hAnsi="Calibri" w:cs="Calibri"/>
+        </w:rPr>
+        <w:t xml:space="preserve">As part of solutions to some of these problems, our tasks were involved in </w:t>
+      </w:r>
+      <w:r>
+        <w:rPr>
+          <w:rFonts w:ascii="Calibri" w:eastAsia="Calibri" w:hAnsi="Calibri" w:cs="Calibri"/>
+        </w:rPr>
+        <w:t xml:space="preserve">making a </w:t>
+      </w:r>
+      <w:r>
+        <w:rPr>
+          <w:rFonts w:ascii="Calibri" w:eastAsia="Calibri" w:hAnsi="Calibri" w:cs="Calibri"/>
+        </w:rPr>
+        <w:t>psychometric intellige</w:t>
+      </w:r>
+      <w:r>
+        <w:rPr>
+          <w:rFonts w:ascii="Calibri" w:eastAsia="Calibri" w:hAnsi="Calibri" w:cs="Calibri"/>
+        </w:rPr>
+        <w:t xml:space="preserve">nt model. This is a kind of domain, where </w:t>
+      </w:r>
+      <w:proofErr w:type="spellStart"/>
+      <w:r>
+        <w:rPr>
+          <w:rFonts w:ascii="Calibri" w:eastAsia="Calibri" w:hAnsi="Calibri" w:cs="Calibri"/>
+        </w:rPr>
+        <w:t>its</w:t>
+      </w:r>
+      <w:proofErr w:type="spellEnd"/>
+      <w:r>
+        <w:rPr>
+          <w:rFonts w:ascii="Calibri" w:eastAsia="Calibri" w:hAnsi="Calibri" w:cs="Calibri"/>
+        </w:rPr>
+        <w:t xml:space="preserve"> purely human intelligence and skills which can detect the patterns without much difficulty. </w:t>
+      </w:r>
+      <w:r>
+        <w:rPr>
+          <w:rFonts w:ascii="Calibri" w:eastAsia="Calibri" w:hAnsi="Calibri" w:cs="Calibri"/>
+        </w:rPr>
+        <w:t xml:space="preserve">Making system detect the patterns with experience which is achieved by training the model on training data and evaluating the performance by testing data. </w:t>
+      </w:r>
+      <w:r>
+        <w:rPr>
+          <w:rFonts w:ascii="Calibri" w:eastAsia="Calibri" w:hAnsi="Calibri" w:cs="Calibri"/>
+        </w:rPr>
+        <w:t xml:space="preserve">Though we dint use Machine learning models to train and achieve the patterns, we have selected few tasks where we coded the pattern for a specific task. </w:t>
+      </w:r>
+      <w:r>
+        <w:rPr>
+          <w:rFonts w:ascii="Calibri" w:eastAsia="Calibri" w:hAnsi="Calibri" w:cs="Calibri"/>
+        </w:rPr>
+        <w:t>These solutions derive the ability of the system to recognize the inputs and derive the output pattern, which is task specific currently. It can be evolved task agnostic by mapping the behavior of input and output of each task and training the model based on these mappings.</w:t>
+      </w:r>
+    </w:p>
+    <w:p>
+      <w:pPr>
+        <w:rPr>
+          <w:rFonts w:ascii="Calibri" w:eastAsia="Calibri" w:hAnsi="Calibri" w:cs="Calibri"/>
+        </w:rPr>
+      </w:pPr>
+      <w:r>
+        <w:rPr>
+          <w:rFonts w:ascii="Calibri Light" w:eastAsia="Calibri Light" w:hAnsi="Calibri Light" w:cs="Calibri Light"/>
+          <w:b/>
+          <w:bCs/>
+          <w:color w:val="2F5496"/>
+        </w:rPr>
+        <w:t>Summary:</w:t>
+      </w:r>
+      <w:r>
+        <w:rPr>
+          <w:rFonts w:ascii="Calibri" w:eastAsia="Calibri" w:hAnsi="Calibri" w:cs="Calibri"/>
+          <w:b/>
+          <w:bCs/>
+          <w:color w:val="00B0F0"/>
+        </w:rPr>
+        <w:t xml:space="preserve"> </w:t>
+      </w:r>
+      <w:r>
+        <w:rPr>
+          <w:rFonts w:ascii="Calibri" w:eastAsia="Calibri" w:hAnsi="Calibri" w:cs="Calibri"/>
+        </w:rPr>
+        <w:t>The tasks we chose vary</w:t>
+      </w:r>
+      <w:r>
+        <w:rPr>
+          <w:rFonts w:ascii="Calibri" w:eastAsia="Calibri" w:hAnsi="Calibri" w:cs="Calibri"/>
+        </w:rPr>
+        <w:t xml:space="preserve"> in terms of patterns</w:t>
+      </w:r>
+      <w:r>
+        <w:rPr>
+          <w:rFonts w:ascii="Calibri" w:eastAsia="Calibri" w:hAnsi="Calibri" w:cs="Calibri"/>
+        </w:rPr>
+        <w:t>.</w:t>
+      </w:r>
+      <w:r>
+        <w:rPr>
+          <w:rFonts w:ascii="Calibri" w:eastAsia="Calibri" w:hAnsi="Calibri" w:cs="Calibri"/>
+        </w:rPr>
+        <w:t xml:space="preserve"> As we chose all colored tasks, the commonality between these tasks were to identify the color and detect the size of input. Every task we had to identify </w:t>
+      </w:r>
+      <w:r>
+        <w:rPr>
+          <w:rFonts w:ascii="Calibri" w:eastAsia="Calibri" w:hAnsi="Calibri" w:cs="Calibri"/>
+        </w:rPr>
+        <w:lastRenderedPageBreak/>
+        <w:t xml:space="preserve">the color since </w:t>
+      </w:r>
+      <w:r>
+        <w:rPr>
+          <w:rFonts w:ascii="Calibri" w:eastAsia="Calibri" w:hAnsi="Calibri" w:cs="Calibri"/>
+        </w:rPr>
+        <w:t xml:space="preserve">the output was also of the same color, and in one of the tasks we had to identify the color count since the output depended on the color which was maximum filled. In terms of patterns too, the tasks differ with each other. There are two tasks in which we used </w:t>
+      </w:r>
+      <w:proofErr w:type="spellStart"/>
+      <w:r>
+        <w:rPr>
+          <w:rFonts w:ascii="Calibri" w:eastAsia="Calibri" w:hAnsi="Calibri" w:cs="Calibri"/>
+        </w:rPr>
+        <w:t>Numpy</w:t>
+      </w:r>
+      <w:proofErr w:type="spellEnd"/>
+      <w:r>
+        <w:rPr>
+          <w:rFonts w:ascii="Calibri" w:eastAsia="Calibri" w:hAnsi="Calibri" w:cs="Calibri"/>
+        </w:rPr>
+        <w:t xml:space="preserve">, to use its features in detecting the shape and code a pattern. </w:t>
+      </w:r>
+      <w:r>
+        <w:rPr>
+          <w:rFonts w:ascii="Calibri" w:eastAsia="Calibri" w:hAnsi="Calibri" w:cs="Calibri"/>
+        </w:rPr>
+        <w:t xml:space="preserve">Then we had the similarity in identifying the input grid sizes. As none of our tasks has the output which contains empty cells, and the output is heavily tied to input size. </w:t>
+      </w:r>
+    </w:p>
+    <w:p>
+      <w:pPr>
+        <w:rPr>
+          <w:rFonts w:ascii="Calibri" w:eastAsia="Calibri" w:hAnsi="Calibri" w:cs="Calibri"/>
+        </w:rPr>
+      </w:pPr>
+      <w:r>
+        <w:rPr>
+          <w:rFonts w:ascii="Calibri Light" w:eastAsia="Calibri Light" w:hAnsi="Calibri Light" w:cs="Calibri Light"/>
+          <w:b/>
+          <w:bCs/>
+          <w:color w:val="2F5496"/>
+        </w:rPr>
+        <w:t xml:space="preserve">Work </w:t>
+      </w:r>
+      <w:r>
+        <w:rPr>
+          <w:rFonts w:ascii="Calibri Light" w:eastAsia="Calibri Light" w:hAnsi="Calibri Light" w:cs="Calibri Light"/>
+          <w:b/>
+          <w:bCs/>
+          <w:color w:val="2F5496"/>
+        </w:rPr>
+        <w:t>Split Up</w:t>
+      </w:r>
+      <w:r>
+        <w:rPr>
+          <w:rFonts w:ascii="Calibri Light" w:eastAsia="Calibri Light" w:hAnsi="Calibri Light" w:cs="Calibri Light"/>
+          <w:b/>
+          <w:bCs/>
+          <w:color w:val="2F5496"/>
+        </w:rPr>
+        <w:t>:</w:t>
+      </w:r>
+      <w:r>
+        <w:rPr>
+          <w:rFonts w:ascii="Calibri Light" w:eastAsia="Calibri Light" w:hAnsi="Calibri Light" w:cs="Calibri Light"/>
+          <w:b/>
+          <w:bCs/>
+          <w:color w:val="2F5496"/>
+        </w:rPr>
+        <w:t xml:space="preserve"> </w:t>
+      </w:r>
+      <w:r>
+        <w:rPr>
+          <w:rFonts w:ascii="Calibri" w:eastAsia="Calibri" w:hAnsi="Calibri" w:cs="Calibri"/>
+        </w:rPr>
+        <w:t xml:space="preserve">As mentioned in selected tasks, we took one task each. Everyone was responsible in delivering the code and understanding the purpose for their respective tasks. We connected with each other virtually and contributed to this report. </w:t>
       </w:r>
       <w:bookmarkStart w:id="0" w:name="_GoBack"/>
       <w:bookmarkEnd w:id="0"/>
     </w:p>
     <w:p>
       <w:pPr>
-        <w:spacing w:line="240" w:lineRule="auto"/>
-        <w:rPr>
-          <w:rFonts w:ascii="Calibri" w:eastAsia="Calibri" w:hAnsi="Calibri" w:cs="Calibri"/>
-        </w:rPr>
-      </w:pPr>
-    </w:p>
-    <w:p>
-      <w:pPr>
-        <w:rPr>
-          <w:rFonts w:ascii="Calibri" w:eastAsia="Calibri" w:hAnsi="Calibri" w:cs="Calibri"/>
+        <w:rPr>
+          <w:rFonts w:ascii="Calibri Light" w:eastAsia="Calibri Light" w:hAnsi="Calibri Light" w:cs="Calibri Light"/>
+          <w:b/>
+          <w:bCs/>
+          <w:color w:val="2F5496"/>
         </w:rPr>
       </w:pPr>
     </w:p>

</xml_diff>

<commit_message>
Converting report to pdf
</commit_message>
<xml_diff>
--- a/PTAI3.docx
+++ b/PTAI3.docx
@@ -31,33 +31,11 @@
           <w:rFonts w:ascii="Calibri" w:eastAsia="Calibri" w:hAnsi="Calibri" w:cs="Calibri"/>
         </w:rPr>
       </w:pPr>
-      <w:proofErr w:type="gramStart"/>
-      <w:r>
-        <w:rPr>
-          <w:rFonts w:ascii="Calibri" w:eastAsia="Calibri" w:hAnsi="Calibri" w:cs="Calibri"/>
-        </w:rPr>
-        <w:t>Students :</w:t>
-      </w:r>
-      <w:proofErr w:type="gramEnd"/>
-      <w:r>
-        <w:rPr>
-          <w:rFonts w:ascii="Calibri" w:eastAsia="Calibri" w:hAnsi="Calibri" w:cs="Calibri"/>
-        </w:rPr>
-        <w:t xml:space="preserve"> Praneeth Jakkaraju, Tudor </w:t>
-      </w:r>
-      <w:proofErr w:type="spellStart"/>
-      <w:r>
-        <w:rPr>
-          <w:rFonts w:ascii="Calibri" w:eastAsia="Calibri" w:hAnsi="Calibri" w:cs="Calibri"/>
-        </w:rPr>
-        <w:t>Chiribes</w:t>
-      </w:r>
-      <w:proofErr w:type="spellEnd"/>
-      <w:r>
-        <w:rPr>
-          <w:rFonts w:ascii="Calibri" w:eastAsia="Calibri" w:hAnsi="Calibri" w:cs="Calibri"/>
-        </w:rPr>
-        <w:t>, Laura Gonzalez</w:t>
+      <w:r>
+        <w:rPr>
+          <w:rFonts w:ascii="Calibri" w:eastAsia="Calibri" w:hAnsi="Calibri" w:cs="Calibri"/>
+        </w:rPr>
+        <w:t>Students : Praneeth Jakkaraju, Tudor Chiribes, Laura Gonzalez</w:t>
       </w:r>
     </w:p>
     <w:p>
@@ -72,21 +50,7 @@
         <w:rPr>
           <w:rFonts w:ascii="Calibri" w:eastAsia="Calibri" w:hAnsi="Calibri" w:cs="Calibri"/>
         </w:rPr>
-        <w:t xml:space="preserve">Student </w:t>
-      </w:r>
-      <w:proofErr w:type="gramStart"/>
-      <w:r>
-        <w:rPr>
-          <w:rFonts w:ascii="Calibri" w:eastAsia="Calibri" w:hAnsi="Calibri" w:cs="Calibri"/>
-        </w:rPr>
-        <w:t>Id’s :</w:t>
-      </w:r>
-      <w:proofErr w:type="gramEnd"/>
-      <w:r>
-        <w:rPr>
-          <w:rFonts w:ascii="Calibri" w:eastAsia="Calibri" w:hAnsi="Calibri" w:cs="Calibri"/>
-        </w:rPr>
-        <w:t xml:space="preserve"> 19239985, 19240205, 19240029 </w:t>
+        <w:t xml:space="preserve">Student Id’s : 19239985, 19240205, 19240029 </w:t>
       </w:r>
     </w:p>
     <w:p>
@@ -119,19 +83,8 @@
           <w:bCs/>
           <w:color w:val="2F5496"/>
         </w:rPr>
-        <w:t xml:space="preserve">List of Tasks </w:t>
-      </w:r>
-      <w:proofErr w:type="gramStart"/>
-      <w:r>
-        <w:rPr>
-          <w:rFonts w:ascii="Calibri Light" w:eastAsia="Calibri Light" w:hAnsi="Calibri Light" w:cs="Calibri Light"/>
-          <w:b/>
-          <w:bCs/>
-          <w:color w:val="2F5496"/>
-        </w:rPr>
-        <w:t>attempted :</w:t>
-      </w:r>
-      <w:proofErr w:type="gramEnd"/>
+        <w:t>List of Tasks attempted :</w:t>
+      </w:r>
     </w:p>
     <w:p>
       <w:pPr>
@@ -232,37 +185,15 @@
           <w:color w:val="2F5496"/>
         </w:rPr>
       </w:pPr>
-      <w:proofErr w:type="spellStart"/>
-      <w:r>
-        <w:rPr>
-          <w:rFonts w:ascii="Calibri Light" w:eastAsia="Calibri Light" w:hAnsi="Calibri Light" w:cs="Calibri Light"/>
-          <w:b/>
-          <w:bCs/>
-          <w:color w:val="2F5496"/>
-        </w:rPr>
-        <w:t>Github</w:t>
-      </w:r>
-      <w:proofErr w:type="spellEnd"/>
-      <w:r>
-        <w:rPr>
-          <w:rFonts w:ascii="Calibri Light" w:eastAsia="Calibri Light" w:hAnsi="Calibri Light" w:cs="Calibri Light"/>
-          <w:b/>
-          <w:bCs/>
-          <w:color w:val="2F5496"/>
-        </w:rPr>
-        <w:t xml:space="preserve"> Link to </w:t>
-      </w:r>
-      <w:proofErr w:type="gramStart"/>
-      <w:r>
-        <w:rPr>
-          <w:rFonts w:ascii="Calibri Light" w:eastAsia="Calibri Light" w:hAnsi="Calibri Light" w:cs="Calibri Light"/>
-          <w:b/>
-          <w:bCs/>
-          <w:color w:val="2F5496"/>
-        </w:rPr>
-        <w:t>Solution :</w:t>
-      </w:r>
-      <w:proofErr w:type="gramEnd"/>
+      <w:r>
+        <w:rPr>
+          <w:rFonts w:ascii="Calibri Light" w:eastAsia="Calibri Light" w:hAnsi="Calibri Light" w:cs="Calibri Light"/>
+          <w:b/>
+          <w:bCs/>
+          <w:color w:val="2F5496"/>
+        </w:rPr>
+        <w:t>Github Link to Solution :</w:t>
+      </w:r>
     </w:p>
     <w:p>
       <w:pPr>
@@ -303,19 +234,8 @@
           <w:bCs/>
           <w:color w:val="2F5496"/>
         </w:rPr>
-        <w:t xml:space="preserve">Task </w:t>
-      </w:r>
-      <w:proofErr w:type="gramStart"/>
-      <w:r>
-        <w:rPr>
-          <w:rFonts w:ascii="Calibri Light" w:eastAsia="Calibri Light" w:hAnsi="Calibri Light" w:cs="Calibri Light"/>
-          <w:b/>
-          <w:bCs/>
-          <w:color w:val="2F5496"/>
-        </w:rPr>
-        <w:t>Description :</w:t>
-      </w:r>
-      <w:proofErr w:type="gramEnd"/>
+        <w:t>Task Description :</w:t>
+      </w:r>
     </w:p>
     <w:p>
       <w:pPr>
@@ -334,27 +254,7 @@
           <w:bCs/>
           <w:color w:val="2F5496"/>
         </w:rPr>
-        <w:t xml:space="preserve">Task </w:t>
-      </w:r>
-      <w:proofErr w:type="gramStart"/>
-      <w:r>
-        <w:rPr>
-          <w:rFonts w:ascii="Calibri Light" w:eastAsia="Calibri Light" w:hAnsi="Calibri Light" w:cs="Calibri Light"/>
-          <w:b/>
-          <w:bCs/>
-          <w:color w:val="2F5496"/>
-        </w:rPr>
-        <w:t>9565186b.json :</w:t>
-      </w:r>
-      <w:proofErr w:type="gramEnd"/>
-      <w:r>
-        <w:rPr>
-          <w:rFonts w:ascii="Calibri Light" w:eastAsia="Calibri Light" w:hAnsi="Calibri Light" w:cs="Calibri Light"/>
-          <w:b/>
-          <w:bCs/>
-          <w:color w:val="2F5496"/>
-        </w:rPr>
-        <w:t xml:space="preserve"> </w:t>
+        <w:t xml:space="preserve">Task 9565186b.json : </w:t>
       </w:r>
     </w:p>
     <w:p>
@@ -382,21 +282,7 @@
         <w:rPr>
           <w:rFonts w:ascii="Calibri" w:eastAsia="Calibri" w:hAnsi="Calibri" w:cs="Calibri"/>
         </w:rPr>
-        <w:t xml:space="preserve">The pattern in this task is to identify the cells which are colored same in n*n grid and get all maximum cells colored with a </w:t>
-      </w:r>
-      <w:proofErr w:type="gramStart"/>
-      <w:r>
-        <w:rPr>
-          <w:rFonts w:ascii="Calibri" w:eastAsia="Calibri" w:hAnsi="Calibri" w:cs="Calibri"/>
-        </w:rPr>
-        <w:t>particular color</w:t>
-      </w:r>
-      <w:proofErr w:type="gramEnd"/>
-      <w:r>
-        <w:rPr>
-          <w:rFonts w:ascii="Calibri" w:eastAsia="Calibri" w:hAnsi="Calibri" w:cs="Calibri"/>
-        </w:rPr>
-        <w:t>. Consider these cells in the input grid and color all the other cells with grey which makes our output.</w:t>
+        <w:t>The pattern in this task is to identify the cells which are colored same in n*n grid and get all maximum cells colored with a particular color. Consider these cells in the input grid and color all the other cells with grey which makes our output.</w:t>
       </w:r>
     </w:p>
     <w:p>
@@ -424,63 +310,7 @@
         <w:rPr>
           <w:rFonts w:ascii="Calibri" w:eastAsia="Calibri" w:hAnsi="Calibri" w:cs="Calibri"/>
         </w:rPr>
-        <w:t xml:space="preserve">Input is passed as python list of lists to the solve method. First step in solve method is to convert the input to </w:t>
-      </w:r>
-      <w:proofErr w:type="spellStart"/>
-      <w:r>
-        <w:rPr>
-          <w:rFonts w:ascii="Calibri" w:eastAsia="Calibri" w:hAnsi="Calibri" w:cs="Calibri"/>
-        </w:rPr>
-        <w:t>numpy</w:t>
-      </w:r>
-      <w:proofErr w:type="spellEnd"/>
-      <w:r>
-        <w:rPr>
-          <w:rFonts w:ascii="Calibri" w:eastAsia="Calibri" w:hAnsi="Calibri" w:cs="Calibri"/>
-        </w:rPr>
-        <w:t xml:space="preserve"> array. The coding part is made generic to work for any kind of input color code. To get all the color codes in input, </w:t>
-      </w:r>
-      <w:proofErr w:type="spellStart"/>
-      <w:r>
-        <w:rPr>
-          <w:rFonts w:ascii="Calibri" w:eastAsia="Calibri" w:hAnsi="Calibri" w:cs="Calibri"/>
-        </w:rPr>
-        <w:t>numpy</w:t>
-      </w:r>
-      <w:proofErr w:type="spellEnd"/>
-      <w:r>
-        <w:rPr>
-          <w:rFonts w:ascii="Calibri" w:eastAsia="Calibri" w:hAnsi="Calibri" w:cs="Calibri"/>
-        </w:rPr>
-        <w:t xml:space="preserve"> unique function is used which returns color code and count of cells which have that </w:t>
-      </w:r>
-      <w:proofErr w:type="gramStart"/>
-      <w:r>
-        <w:rPr>
-          <w:rFonts w:ascii="Calibri" w:eastAsia="Calibri" w:hAnsi="Calibri" w:cs="Calibri"/>
-        </w:rPr>
-        <w:t>particular color</w:t>
-      </w:r>
-      <w:proofErr w:type="gramEnd"/>
-      <w:r>
-        <w:rPr>
-          <w:rFonts w:ascii="Calibri" w:eastAsia="Calibri" w:hAnsi="Calibri" w:cs="Calibri"/>
-        </w:rPr>
-        <w:t xml:space="preserve">. Then I map it to a dictionary using zip </w:t>
-      </w:r>
-      <w:proofErr w:type="gramStart"/>
-      <w:r>
-        <w:rPr>
-          <w:rFonts w:ascii="Calibri" w:eastAsia="Calibri" w:hAnsi="Calibri" w:cs="Calibri"/>
-        </w:rPr>
-        <w:t>function, and</w:t>
-      </w:r>
-      <w:proofErr w:type="gramEnd"/>
-      <w:r>
-        <w:rPr>
-          <w:rFonts w:ascii="Calibri" w:eastAsia="Calibri" w:hAnsi="Calibri" w:cs="Calibri"/>
-        </w:rPr>
-        <w:t xml:space="preserve"> get a dictionary of color code and count of cells which have that color. Then I get the max count which implies that the cells which have this color shouldn’t be altered and assign it to a variable. Then I loop through the input array and compare each element of array with the unaltered code to make these cells unaltered and alter all the other cells with value 5(grey). At the end the function returns the input array with altered cells.</w:t>
+        <w:t>Input is passed as python list of lists to the solve method. First step in solve method is to convert the input to numpy array. The coding part is made generic to work for any kind of input color code. To get all the color codes in input, numpy unique function is used which returns color code and count of cells which have that particular color. Then I map it to a dictionary using zip function, and get a dictionary of color code and count of cells which have that color. Then I get the max count which implies that the cells which have this color shouldn’t be altered and assign it to a variable. Then I loop through the input array and compare each element of array with the unaltered code to make these cells unaltered and alter all the other cells with value 5(grey). At the end the function returns the input array with altered cells.</w:t>
       </w:r>
     </w:p>
     <w:p>
@@ -526,49 +356,7 @@
         <w:rPr>
           <w:rFonts w:ascii="Calibri" w:eastAsia="Calibri" w:hAnsi="Calibri" w:cs="Calibri"/>
         </w:rPr>
-        <w:t xml:space="preserve">As part of this solution, I have used </w:t>
-      </w:r>
-      <w:proofErr w:type="spellStart"/>
-      <w:r>
-        <w:rPr>
-          <w:rFonts w:ascii="Calibri" w:eastAsia="Calibri" w:hAnsi="Calibri" w:cs="Calibri"/>
-        </w:rPr>
-        <w:t>numpy</w:t>
-      </w:r>
-      <w:proofErr w:type="spellEnd"/>
-      <w:r>
-        <w:rPr>
-          <w:rFonts w:ascii="Calibri" w:eastAsia="Calibri" w:hAnsi="Calibri" w:cs="Calibri"/>
-        </w:rPr>
-        <w:t xml:space="preserve"> package. Which is also mentioned in requirements.txt as this package </w:t>
-      </w:r>
-      <w:proofErr w:type="gramStart"/>
-      <w:r>
-        <w:rPr>
-          <w:rFonts w:ascii="Calibri" w:eastAsia="Calibri" w:hAnsi="Calibri" w:cs="Calibri"/>
-        </w:rPr>
-        <w:t>has to</w:t>
-      </w:r>
-      <w:proofErr w:type="gramEnd"/>
-      <w:r>
-        <w:rPr>
-          <w:rFonts w:ascii="Calibri" w:eastAsia="Calibri" w:hAnsi="Calibri" w:cs="Calibri"/>
-        </w:rPr>
-        <w:t xml:space="preserve"> be installed before running the solution. </w:t>
-      </w:r>
-      <w:proofErr w:type="spellStart"/>
-      <w:r>
-        <w:rPr>
-          <w:rFonts w:ascii="Calibri" w:eastAsia="Calibri" w:hAnsi="Calibri" w:cs="Calibri"/>
-        </w:rPr>
-        <w:t>Numpy</w:t>
-      </w:r>
-      <w:proofErr w:type="spellEnd"/>
-      <w:r>
-        <w:rPr>
-          <w:rFonts w:ascii="Calibri" w:eastAsia="Calibri" w:hAnsi="Calibri" w:cs="Calibri"/>
-        </w:rPr>
-        <w:t xml:space="preserve"> is used to get the unique values from array, here we get unique colors in the grid with count of cells.</w:t>
+        <w:t>As part of this solution, I have used numpy package. Which is also mentioned in requirements.txt as this package has to be installed before running the solution. Numpy is used to get the unique values from array, here we get unique colors in the grid with count of cells.</w:t>
       </w:r>
     </w:p>
     <w:p>
@@ -590,7 +378,7 @@
           <v:rect id="rectole0000000000" o:spid="_x0000_i1025" style="width:409.8pt;height:310.8pt" o:ole="" o:preferrelative="t" stroked="f">
             <v:imagedata r:id="rId6" o:title=""/>
           </v:rect>
-          <o:OLEObject Type="Embed" ProgID="StaticMetafile" ShapeID="rectole0000000000" DrawAspect="Content" ObjectID="_1636532435" r:id="rId7"/>
+          <o:OLEObject Type="Embed" ProgID="StaticMetafile" ShapeID="rectole0000000000" DrawAspect="Content" ObjectID="_1636532668" r:id="rId7"/>
         </w:object>
       </w:r>
     </w:p>
@@ -611,19 +399,8 @@
           <w:bCs/>
           <w:color w:val="2F5496"/>
         </w:rPr>
-        <w:t xml:space="preserve">Task </w:t>
-      </w:r>
-      <w:proofErr w:type="gramStart"/>
-      <w:r>
-        <w:rPr>
-          <w:rFonts w:ascii="Calibri Light" w:eastAsia="Calibri Light" w:hAnsi="Calibri Light" w:cs="Calibri Light"/>
-          <w:b/>
-          <w:bCs/>
-          <w:color w:val="2F5496"/>
-        </w:rPr>
-        <w:t>Description :</w:t>
-      </w:r>
-      <w:proofErr w:type="gramEnd"/>
+        <w:t>Task Description :</w:t>
+      </w:r>
     </w:p>
     <w:p>
       <w:pPr>
@@ -683,21 +460,7 @@
         <w:rPr>
           <w:rFonts w:ascii="Calibri" w:eastAsia="Calibri" w:hAnsi="Calibri" w:cs="Calibri"/>
         </w:rPr>
-        <w:t xml:space="preserve">The pattern in this task is to identify the color in the center of the input grid and fill </w:t>
-      </w:r>
-      <w:proofErr w:type="gramStart"/>
-      <w:r>
-        <w:rPr>
-          <w:rFonts w:ascii="Calibri" w:eastAsia="Calibri" w:hAnsi="Calibri" w:cs="Calibri"/>
-        </w:rPr>
-        <w:t>both of the diagonals</w:t>
-      </w:r>
-      <w:proofErr w:type="gramEnd"/>
-      <w:r>
-        <w:rPr>
-          <w:rFonts w:ascii="Calibri" w:eastAsia="Calibri" w:hAnsi="Calibri" w:cs="Calibri"/>
-        </w:rPr>
-        <w:t xml:space="preserve"> with the same color and leave all of other cells as it is.  </w:t>
+        <w:t xml:space="preserve">The pattern in this task is to identify the color in the center of the input grid and fill both of the diagonals with the same color and leave all of other cells as it is.  </w:t>
       </w:r>
     </w:p>
     <w:p>
@@ -725,35 +488,7 @@
         <w:rPr>
           <w:rFonts w:ascii="Calibri" w:eastAsia="Calibri" w:hAnsi="Calibri" w:cs="Calibri"/>
         </w:rPr>
-        <w:t xml:space="preserve">Input is passed as python list of lists to the solve method. First step in solve method is to convert the input to </w:t>
-      </w:r>
-      <w:proofErr w:type="spellStart"/>
-      <w:r>
-        <w:rPr>
-          <w:rFonts w:ascii="Calibri" w:eastAsia="Calibri" w:hAnsi="Calibri" w:cs="Calibri"/>
-        </w:rPr>
-        <w:t>numpy</w:t>
-      </w:r>
-      <w:proofErr w:type="spellEnd"/>
-      <w:r>
-        <w:rPr>
-          <w:rFonts w:ascii="Calibri" w:eastAsia="Calibri" w:hAnsi="Calibri" w:cs="Calibri"/>
-        </w:rPr>
-        <w:t xml:space="preserve"> array. From this array we get the color of the center cell in the diagonal.  And then we fill the diagonals with the selected color using </w:t>
-      </w:r>
-      <w:proofErr w:type="spellStart"/>
-      <w:r>
-        <w:rPr>
-          <w:rFonts w:ascii="Calibri" w:eastAsia="Calibri" w:hAnsi="Calibri" w:cs="Calibri"/>
-        </w:rPr>
-        <w:t>numpy</w:t>
-      </w:r>
-      <w:proofErr w:type="spellEnd"/>
-      <w:r>
-        <w:rPr>
-          <w:rFonts w:ascii="Calibri" w:eastAsia="Calibri" w:hAnsi="Calibri" w:cs="Calibri"/>
-        </w:rPr>
-        <w:t xml:space="preserve"> diagonal method. </w:t>
+        <w:t xml:space="preserve">Input is passed as python list of lists to the solve method. First step in solve method is to convert the input to numpy array. From this array we get the color of the center cell in the diagonal.  And then we fill the diagonals with the selected color using numpy diagonal method. </w:t>
       </w:r>
     </w:p>
     <w:p>
@@ -794,21 +529,7 @@
         <w:rPr>
           <w:rFonts w:ascii="Calibri" w:eastAsia="Calibri" w:hAnsi="Calibri" w:cs="Calibri"/>
         </w:rPr>
-        <w:t xml:space="preserve">As part of this solution, </w:t>
-      </w:r>
-      <w:proofErr w:type="spellStart"/>
-      <w:r>
-        <w:rPr>
-          <w:rFonts w:ascii="Calibri" w:eastAsia="Calibri" w:hAnsi="Calibri" w:cs="Calibri"/>
-        </w:rPr>
-        <w:t>numpy</w:t>
-      </w:r>
-      <w:proofErr w:type="spellEnd"/>
-      <w:r>
-        <w:rPr>
-          <w:rFonts w:ascii="Calibri" w:eastAsia="Calibri" w:hAnsi="Calibri" w:cs="Calibri"/>
-        </w:rPr>
-        <w:t xml:space="preserve"> is used to fill the diagonals of the matrix with the selected color code.</w:t>
+        <w:t>As part of this solution, numpy is used to fill the diagonals of the matrix with the selected color code.</w:t>
       </w:r>
     </w:p>
     <w:p>
@@ -823,7 +544,7 @@
           <v:rect id="rectole0000000001" o:spid="_x0000_i1026" style="width:379.8pt;height:318pt" o:ole="" o:preferrelative="t" stroked="f">
             <v:imagedata r:id="rId8" o:title=""/>
           </v:rect>
-          <o:OLEObject Type="Embed" ProgID="StaticMetafile" ShapeID="rectole0000000001" DrawAspect="Content" ObjectID="_1636532436" r:id="rId9"/>
+          <o:OLEObject Type="Embed" ProgID="StaticMetafile" ShapeID="rectole0000000001" DrawAspect="Content" ObjectID="_1636532669" r:id="rId9"/>
         </w:object>
       </w:r>
     </w:p>
@@ -844,19 +565,8 @@
           <w:bCs/>
           <w:color w:val="2F5496"/>
         </w:rPr>
-        <w:t xml:space="preserve">Task </w:t>
-      </w:r>
-      <w:proofErr w:type="gramStart"/>
-      <w:r>
-        <w:rPr>
-          <w:rFonts w:ascii="Calibri Light" w:eastAsia="Calibri Light" w:hAnsi="Calibri Light" w:cs="Calibri Light"/>
-          <w:b/>
-          <w:bCs/>
-          <w:color w:val="2F5496"/>
-        </w:rPr>
-        <w:t>Description :</w:t>
-      </w:r>
-      <w:proofErr w:type="gramEnd"/>
+        <w:t>Task Description :</w:t>
+      </w:r>
     </w:p>
     <w:p>
       <w:pPr>
@@ -944,21 +654,7 @@
         <w:rPr>
           <w:rFonts w:ascii="Calibri" w:eastAsia="Calibri" w:hAnsi="Calibri" w:cs="Calibri"/>
         </w:rPr>
-        <w:t xml:space="preserve">The solve method will receive a list of lists which can be represented as a 2D array with rows and columns. From this resulting 8x8 grid we can find the 3x3 grid with non-negative values by iterating over each possible 3x3 grid and calculating the one with the highest value. This is achieved by using a nested for loop with n squared complexity. At each individual element we are adding the values of the other eight ones that form the grid. If for a grid the total value is higher than the stored largest value, each row is </w:t>
-      </w:r>
-      <w:proofErr w:type="gramStart"/>
-      <w:r>
-        <w:rPr>
-          <w:rFonts w:ascii="Calibri" w:eastAsia="Calibri" w:hAnsi="Calibri" w:cs="Calibri"/>
-        </w:rPr>
-        <w:t>duplicated</w:t>
-      </w:r>
-      <w:proofErr w:type="gramEnd"/>
-      <w:r>
-        <w:rPr>
-          <w:rFonts w:ascii="Calibri" w:eastAsia="Calibri" w:hAnsi="Calibri" w:cs="Calibri"/>
-        </w:rPr>
-        <w:t xml:space="preserve"> and the result is stored. At the end, a 3x6 list of lists with the duplicated grid is returned.</w:t>
+        <w:t>The solve method will receive a list of lists which can be represented as a 2D array with rows and columns. From this resulting 8x8 grid we can find the 3x3 grid with non-negative values by iterating over each possible 3x3 grid and calculating the one with the highest value. This is achieved by using a nested for loop with n squared complexity. At each individual element we are adding the values of the other eight ones that form the grid. If for a grid the total value is higher than the stored largest value, each row is duplicated and the result is stored. At the end, a 3x6 list of lists with the duplicated grid is returned.</w:t>
       </w:r>
     </w:p>
     <w:p>
@@ -981,7 +677,7 @@
           <v:rect id="rectole0000000002" o:spid="_x0000_i1027" style="width:351.6pt;height:312pt" o:ole="" o:preferrelative="t" stroked="f">
             <v:imagedata r:id="rId10" o:title=""/>
           </v:rect>
-          <o:OLEObject Type="Embed" ProgID="StaticMetafile" ShapeID="rectole0000000002" DrawAspect="Content" ObjectID="_1636532437" r:id="rId11"/>
+          <o:OLEObject Type="Embed" ProgID="StaticMetafile" ShapeID="rectole0000000002" DrawAspect="Content" ObjectID="_1636532670" r:id="rId11"/>
         </w:object>
       </w:r>
     </w:p>
@@ -1015,17 +711,7 @@
           <w:bCs/>
           <w:color w:val="2F5496"/>
         </w:rPr>
-        <w:t xml:space="preserve">easuring </w:t>
-      </w:r>
-      <w:proofErr w:type="gramStart"/>
-      <w:r>
-        <w:rPr>
-          <w:rFonts w:ascii="Calibri Light" w:eastAsia="Calibri Light" w:hAnsi="Calibri Light" w:cs="Calibri Light"/>
-          <w:b/>
-          <w:bCs/>
-          <w:color w:val="2F5496"/>
-        </w:rPr>
-        <w:t xml:space="preserve">Intelligence </w:t>
+        <w:t xml:space="preserve">easuring Intelligence </w:t>
       </w:r>
       <w:r>
         <w:rPr>
@@ -1036,7 +722,6 @@
         </w:rPr>
         <w:t>:</w:t>
       </w:r>
-      <w:proofErr w:type="gramEnd"/>
       <w:r>
         <w:rPr>
           <w:rFonts w:ascii="Calibri" w:eastAsia="Calibri" w:hAnsi="Calibri" w:cs="Calibri"/>
@@ -1067,21 +752,7 @@
         <w:rPr>
           <w:rFonts w:ascii="Calibri" w:eastAsia="Calibri" w:hAnsi="Calibri" w:cs="Calibri"/>
         </w:rPr>
-        <w:t xml:space="preserve">Though it is very difficult for machines to replicate Human behavior perfectly, this field is being evolved. Some of the key issues in AI systems are replicating human behavior, since we humans learn everything from experience and keep constantly evolving our selves with intelligence and environment. Its not about skill alone for any intelligent system to perform some tasks effectively, many factors such as practical experience, conditions and environment in which task </w:t>
-      </w:r>
-      <w:proofErr w:type="gramStart"/>
-      <w:r>
-        <w:rPr>
-          <w:rFonts w:ascii="Calibri" w:eastAsia="Calibri" w:hAnsi="Calibri" w:cs="Calibri"/>
-        </w:rPr>
-        <w:t>has to</w:t>
-      </w:r>
-      <w:proofErr w:type="gramEnd"/>
-      <w:r>
-        <w:rPr>
-          <w:rFonts w:ascii="Calibri" w:eastAsia="Calibri" w:hAnsi="Calibri" w:cs="Calibri"/>
-        </w:rPr>
-        <w:t xml:space="preserve"> performed contribute heavily. Skills again can be tied up closely with the task that we are about to solve, just like humans. Not all humans have the capability to do every task with same effectiveness, systems do have limited capability in terms of task diversity. </w:t>
+        <w:t xml:space="preserve">Though it is very difficult for machines to replicate Human behavior perfectly, this field is being evolved. Some of the key issues in AI systems are replicating human behavior, since we humans learn everything from experience and keep constantly evolving our selves with intelligence and environment. Its not about skill alone for any intelligent system to perform some tasks effectively, many factors such as practical experience, conditions and environment in which task has to performed contribute heavily. Skills again can be tied up closely with the task that we are about to solve, just like humans. Not all humans have the capability to do every task with same effectiveness, systems do have limited capability in terms of task diversity. </w:t>
       </w:r>
     </w:p>
     <w:p>
@@ -1114,21 +785,7 @@
         <w:rPr>
           <w:rFonts w:ascii="Calibri" w:eastAsia="Calibri" w:hAnsi="Calibri" w:cs="Calibri"/>
         </w:rPr>
-        <w:t xml:space="preserve">nt model. This is a kind of domain, where </w:t>
-      </w:r>
-      <w:proofErr w:type="spellStart"/>
-      <w:r>
-        <w:rPr>
-          <w:rFonts w:ascii="Calibri" w:eastAsia="Calibri" w:hAnsi="Calibri" w:cs="Calibri"/>
-        </w:rPr>
-        <w:t>its</w:t>
-      </w:r>
-      <w:proofErr w:type="spellEnd"/>
-      <w:r>
-        <w:rPr>
-          <w:rFonts w:ascii="Calibri" w:eastAsia="Calibri" w:hAnsi="Calibri" w:cs="Calibri"/>
-        </w:rPr>
-        <w:t xml:space="preserve"> purely human intelligence and skills which can detect the patterns without much difficulty. </w:t>
+        <w:t xml:space="preserve">nt model. This is a kind of domain, where its purely human intelligence and skills which can detect the patterns without much difficulty. </w:t>
       </w:r>
       <w:r>
         <w:rPr>
@@ -1208,21 +865,7 @@
         <w:rPr>
           <w:rFonts w:ascii="Calibri" w:eastAsia="Calibri" w:hAnsi="Calibri" w:cs="Calibri"/>
         </w:rPr>
-        <w:t xml:space="preserve">the output was also of the same color, and in one of the tasks we had to identify the color count since the output depended on the color which was maximum filled. In terms of patterns too, the tasks differ with each other. There are two tasks in which we used </w:t>
-      </w:r>
-      <w:proofErr w:type="spellStart"/>
-      <w:r>
-        <w:rPr>
-          <w:rFonts w:ascii="Calibri" w:eastAsia="Calibri" w:hAnsi="Calibri" w:cs="Calibri"/>
-        </w:rPr>
-        <w:t>Numpy</w:t>
-      </w:r>
-      <w:proofErr w:type="spellEnd"/>
-      <w:r>
-        <w:rPr>
-          <w:rFonts w:ascii="Calibri" w:eastAsia="Calibri" w:hAnsi="Calibri" w:cs="Calibri"/>
-        </w:rPr>
-        <w:t xml:space="preserve">, to use its features in detecting the shape and code a pattern. </w:t>
+        <w:t xml:space="preserve">the output was also of the same color, and in one of the tasks we had to identify the color count since the output depended on the color which was maximum filled. In terms of patterns too, the tasks differ with each other. There are two tasks in which we used Numpy, to use its features in detecting the shape and code a pattern. </w:t>
       </w:r>
       <w:r>
         <w:rPr>
@@ -1230,57 +873,63 @@
         </w:rPr>
         <w:t xml:space="preserve">Then we had the similarity in identifying the input grid sizes. As none of our tasks has the output which contains empty cells, and the output is heavily tied to input size. </w:t>
       </w:r>
-    </w:p>
-    <w:p>
-      <w:pPr>
-        <w:rPr>
-          <w:rFonts w:ascii="Calibri" w:eastAsia="Calibri" w:hAnsi="Calibri" w:cs="Calibri"/>
-        </w:rPr>
-      </w:pPr>
-      <w:r>
-        <w:rPr>
-          <w:rFonts w:ascii="Calibri Light" w:eastAsia="Calibri Light" w:hAnsi="Calibri Light" w:cs="Calibri Light"/>
-          <w:b/>
-          <w:bCs/>
-          <w:color w:val="2F5496"/>
-        </w:rPr>
-        <w:t xml:space="preserve">Work </w:t>
-      </w:r>
-      <w:r>
-        <w:rPr>
-          <w:rFonts w:ascii="Calibri Light" w:eastAsia="Calibri Light" w:hAnsi="Calibri Light" w:cs="Calibri Light"/>
-          <w:b/>
-          <w:bCs/>
-          <w:color w:val="2F5496"/>
-        </w:rPr>
-        <w:t>Split Up</w:t>
-      </w:r>
-      <w:r>
-        <w:rPr>
-          <w:rFonts w:ascii="Calibri Light" w:eastAsia="Calibri Light" w:hAnsi="Calibri Light" w:cs="Calibri Light"/>
-          <w:b/>
-          <w:bCs/>
-          <w:color w:val="2F5496"/>
-        </w:rPr>
-        <w:t>:</w:t>
-      </w:r>
-      <w:r>
-        <w:rPr>
-          <w:rFonts w:ascii="Calibri Light" w:eastAsia="Calibri Light" w:hAnsi="Calibri Light" w:cs="Calibri Light"/>
-          <w:b/>
-          <w:bCs/>
-          <w:color w:val="2F5496"/>
-        </w:rPr>
-        <w:t xml:space="preserve"> </w:t>
-      </w:r>
-      <w:r>
-        <w:rPr>
-          <w:rFonts w:ascii="Calibri" w:eastAsia="Calibri" w:hAnsi="Calibri" w:cs="Calibri"/>
-        </w:rPr>
-        <w:t xml:space="preserve">As mentioned in selected tasks, we took one task each. Everyone was responsible in delivering the code and understanding the purpose for their respective tasks. We connected with each other virtually and contributed to this report. </w:t>
+      <w:r>
+        <w:rPr>
+          <w:rFonts w:ascii="Calibri" w:eastAsia="Calibri" w:hAnsi="Calibri" w:cs="Calibri"/>
+        </w:rPr>
+        <w:t>One more common thing in our solutions was to print the output. To solve this we defined a common class with print code in it, and shared the same code all through out the three tasks.</w:t>
       </w:r>
       <w:bookmarkStart w:id="0" w:name="_GoBack"/>
       <w:bookmarkEnd w:id="0"/>
+    </w:p>
+    <w:p>
+      <w:pPr>
+        <w:rPr>
+          <w:rFonts w:ascii="Calibri" w:eastAsia="Calibri" w:hAnsi="Calibri" w:cs="Calibri"/>
+        </w:rPr>
+      </w:pPr>
+      <w:r>
+        <w:rPr>
+          <w:rFonts w:ascii="Calibri Light" w:eastAsia="Calibri Light" w:hAnsi="Calibri Light" w:cs="Calibri Light"/>
+          <w:b/>
+          <w:bCs/>
+          <w:color w:val="2F5496"/>
+        </w:rPr>
+        <w:t xml:space="preserve">Work </w:t>
+      </w:r>
+      <w:r>
+        <w:rPr>
+          <w:rFonts w:ascii="Calibri Light" w:eastAsia="Calibri Light" w:hAnsi="Calibri Light" w:cs="Calibri Light"/>
+          <w:b/>
+          <w:bCs/>
+          <w:color w:val="2F5496"/>
+        </w:rPr>
+        <w:t>Split Up</w:t>
+      </w:r>
+      <w:r>
+        <w:rPr>
+          <w:rFonts w:ascii="Calibri Light" w:eastAsia="Calibri Light" w:hAnsi="Calibri Light" w:cs="Calibri Light"/>
+          <w:b/>
+          <w:bCs/>
+          <w:color w:val="2F5496"/>
+        </w:rPr>
+        <w:t>:</w:t>
+      </w:r>
+      <w:r>
+        <w:rPr>
+          <w:rFonts w:ascii="Calibri Light" w:eastAsia="Calibri Light" w:hAnsi="Calibri Light" w:cs="Calibri Light"/>
+          <w:b/>
+          <w:bCs/>
+          <w:color w:val="2F5496"/>
+        </w:rPr>
+        <w:t xml:space="preserve"> </w:t>
+      </w:r>
+      <w:r>
+        <w:rPr>
+          <w:rFonts w:ascii="Calibri" w:eastAsia="Calibri" w:hAnsi="Calibri" w:cs="Calibri"/>
+        </w:rPr>
+        <w:t xml:space="preserve">As mentioned in selected tasks, we took one task each. Everyone was responsible in delivering the code and understanding the purpose for their respective tasks. We connected with each other virtually and contributed to this report. </w:t>
+      </w:r>
     </w:p>
     <w:p>
       <w:pPr>

</xml_diff>